<commit_message>
Finalizando implementação antes de iniciar os testes de conferência de dados
</commit_message>
<xml_diff>
--- a/Documentos/Documentacao_Tecnica_DW.docx
+++ b/Documentos/Documentacao_Tecnica_DW.docx
@@ -261,7 +261,6 @@
         <w:t xml:space="preserve">- </w:t>
       </w:r>
       <w:proofErr w:type="spellStart"/>
-      <w:proofErr w:type="gramStart"/>
       <w:r>
         <w:rPr>
           <w:lang w:val="pt-BR"/>
@@ -269,7 +268,6 @@
         <w:t>northwind.public</w:t>
       </w:r>
       <w:proofErr w:type="spellEnd"/>
-      <w:proofErr w:type="gramEnd"/>
       <w:r>
         <w:rPr>
           <w:lang w:val="pt-BR"/>
@@ -282,17 +280,9 @@
         <w:rPr>
           <w:lang w:val="pt-BR"/>
         </w:rPr>
-        <w:t>metabase_</w:t>
-      </w:r>
-      <w:proofErr w:type="gramStart"/>
-      <w:r>
-        <w:rPr>
-          <w:lang w:val="pt-BR"/>
-        </w:rPr>
-        <w:t>sample.public</w:t>
+        <w:t>metabase_sample.public</w:t>
       </w:r>
       <w:proofErr w:type="spellEnd"/>
-      <w:proofErr w:type="gramEnd"/>
       <w:r>
         <w:rPr>
           <w:lang w:val="pt-BR"/>
@@ -1618,13 +1608,8 @@
       </w:r>
       <w:proofErr w:type="spellEnd"/>
       <w:r>
-        <w:t>'</w:t>
-      </w:r>
-      <w:proofErr w:type="gramStart"/>
-      <w:r>
-        <w:t>);</w:t>
-      </w:r>
-      <w:proofErr w:type="gramEnd"/>
+        <w:t>');</w:t>
+      </w:r>
     </w:p>
     <w:p/>
     <w:p>
@@ -1665,13 +1650,8 @@
       </w:r>
       <w:proofErr w:type="spellEnd"/>
       <w:r>
-        <w:t>'</w:t>
-      </w:r>
-      <w:proofErr w:type="gramStart"/>
-      <w:r>
-        <w:t>);</w:t>
-      </w:r>
-      <w:proofErr w:type="gramEnd"/>
+        <w:t>');</w:t>
+      </w:r>
     </w:p>
     <w:p/>
     <w:p>
@@ -1741,13 +1721,8 @@
       </w:r>
       <w:proofErr w:type="spellEnd"/>
       <w:r>
-        <w:t>', password '123456'</w:t>
-      </w:r>
-      <w:proofErr w:type="gramStart"/>
-      <w:r>
-        <w:t>);</w:t>
-      </w:r>
-      <w:proofErr w:type="gramEnd"/>
+        <w:t>', password '123456');</w:t>
+      </w:r>
     </w:p>
     <w:p>
       <w:r>
@@ -1775,13 +1750,8 @@
       </w:r>
       <w:proofErr w:type="spellEnd"/>
       <w:r>
-        <w:t>', password '123456'</w:t>
-      </w:r>
-      <w:proofErr w:type="gramStart"/>
-      <w:r>
-        <w:t>);</w:t>
-      </w:r>
-      <w:proofErr w:type="gramEnd"/>
+        <w:t>', password '123456');</w:t>
+      </w:r>
     </w:p>
     <w:p/>
     <w:p>
@@ -1856,26 +1826,13 @@
       </w:r>
       <w:proofErr w:type="spellEnd"/>
       <w:r>
-        <w:t xml:space="preserve"> INTO </w:t>
-      </w:r>
-      <w:proofErr w:type="gramStart"/>
-      <w:r>
-        <w:t>public;</w:t>
-      </w:r>
-      <w:proofErr w:type="gramEnd"/>
+        <w:t xml:space="preserve"> INTO public;</w:t>
+      </w:r>
     </w:p>
     <w:p/>
     <w:p>
       <w:r>
-        <w:t xml:space="preserve">IMPORT FOREIGN SCHEMA </w:t>
-      </w:r>
-      <w:proofErr w:type="gramStart"/>
-      <w:r>
-        <w:t>public</w:t>
-      </w:r>
-      <w:proofErr w:type="gramEnd"/>
-      <w:r>
-        <w:t xml:space="preserve"> LIMIT TO (accounts, orders)</w:t>
+        <w:t>IMPORT FOREIGN SCHEMA public LIMIT TO (accounts, orders)</w:t>
       </w:r>
     </w:p>
     <w:p>
@@ -1888,13 +1845,836 @@
       </w:r>
       <w:proofErr w:type="spellEnd"/>
       <w:r>
-        <w:t xml:space="preserve"> INTO </w:t>
-      </w:r>
-      <w:proofErr w:type="gramStart"/>
-      <w:r>
-        <w:t>public;</w:t>
-      </w:r>
-      <w:proofErr w:type="gramEnd"/>
+        <w:t xml:space="preserve"> INTO public;</w:t>
+      </w:r>
+    </w:p>
+    <w:p/>
+    <w:p>
+      <w:pPr>
+        <w:pStyle w:val="Ttulo2"/>
+        <w:rPr>
+          <w:lang w:val="pt-BR"/>
+        </w:rPr>
+      </w:pPr>
+      <w:r>
+        <w:rPr>
+          <w:lang w:val="pt-BR"/>
+        </w:rPr>
+        <w:lastRenderedPageBreak/>
+        <w:t>Fonte de pesquisa para implementação v</w:t>
+      </w:r>
+      <w:r>
+        <w:rPr>
+          <w:lang w:val="pt-BR"/>
+        </w:rPr>
+        <w:t>ia DBT</w:t>
+      </w:r>
+    </w:p>
+    <w:p>
+      <w:pPr>
+        <w:rPr>
+          <w:lang w:val="pt-BR"/>
+        </w:rPr>
+      </w:pPr>
+      <w:hyperlink r:id="rId6" w:history="1">
+        <w:r>
+          <w:rPr>
+            <w:rStyle w:val="Hyperlink"/>
+            <w:lang w:val="pt-BR"/>
+          </w:rPr>
+          <w:t>https://medium.com/@wajahatullah.k/using-dbt-snapshots-to-implement-scd-type-2-a-step-by-step-guide-7f2c521cc927</w:t>
+        </w:r>
+      </w:hyperlink>
+    </w:p>
+    <w:p>
+      <w:pPr>
+        <w:rPr>
+          <w:lang w:val="pt-BR"/>
+        </w:rPr>
+      </w:pPr>
+    </w:p>
+    <w:p>
+      <w:pPr>
+        <w:pStyle w:val="Ttulo2"/>
+        <w:rPr>
+          <w:lang w:val="pt-BR"/>
+        </w:rPr>
+      </w:pPr>
+      <w:r>
+        <w:rPr>
+          <w:lang w:val="pt-BR"/>
+        </w:rPr>
+        <w:t xml:space="preserve">Comandos para rodar no </w:t>
+      </w:r>
+      <w:proofErr w:type="spellStart"/>
+      <w:r>
+        <w:rPr>
+          <w:lang w:val="pt-BR"/>
+        </w:rPr>
+        <w:t>dbt</w:t>
+      </w:r>
+      <w:proofErr w:type="spellEnd"/>
+      <w:r>
+        <w:rPr>
+          <w:lang w:val="pt-BR"/>
+        </w:rPr>
+        <w:t>:</w:t>
+      </w:r>
+    </w:p>
+    <w:p>
+      <w:pPr>
+        <w:rPr>
+          <w:lang w:val="pt-BR"/>
+        </w:rPr>
+      </w:pPr>
+      <w:proofErr w:type="spellStart"/>
+      <w:r>
+        <w:rPr>
+          <w:lang w:val="pt-BR"/>
+        </w:rPr>
+        <w:t>dbt</w:t>
+      </w:r>
+      <w:proofErr w:type="spellEnd"/>
+      <w:r>
+        <w:rPr>
+          <w:lang w:val="pt-BR"/>
+        </w:rPr>
+        <w:t xml:space="preserve"> </w:t>
+      </w:r>
+      <w:proofErr w:type="spellStart"/>
+      <w:r>
+        <w:rPr>
+          <w:lang w:val="pt-BR"/>
+        </w:rPr>
+        <w:t>run</w:t>
+      </w:r>
+      <w:proofErr w:type="spellEnd"/>
+      <w:r>
+        <w:rPr>
+          <w:lang w:val="pt-BR"/>
+        </w:rPr>
+        <w:t xml:space="preserve"> --</w:t>
+      </w:r>
+      <w:proofErr w:type="spellStart"/>
+      <w:r>
+        <w:rPr>
+          <w:lang w:val="pt-BR"/>
+        </w:rPr>
+        <w:t>select</w:t>
+      </w:r>
+      <w:proofErr w:type="spellEnd"/>
+      <w:r>
+        <w:rPr>
+          <w:lang w:val="pt-BR"/>
+        </w:rPr>
+        <w:t xml:space="preserve"> </w:t>
+      </w:r>
+      <w:proofErr w:type="spellStart"/>
+      <w:r>
+        <w:rPr>
+          <w:lang w:val="pt-BR"/>
+        </w:rPr>
+        <w:t>staging</w:t>
+      </w:r>
+      <w:proofErr w:type="spellEnd"/>
+      <w:r>
+        <w:rPr>
+          <w:lang w:val="pt-BR"/>
+        </w:rPr>
+        <w:t xml:space="preserve">: recompila todas as </w:t>
+      </w:r>
+      <w:proofErr w:type="spellStart"/>
+      <w:r>
+        <w:rPr>
+          <w:lang w:val="pt-BR"/>
+        </w:rPr>
+        <w:t>views</w:t>
+      </w:r>
+      <w:proofErr w:type="spellEnd"/>
+      <w:r>
+        <w:rPr>
+          <w:lang w:val="pt-BR"/>
+        </w:rPr>
+        <w:t xml:space="preserve"> da camada STG (normalização e </w:t>
+      </w:r>
+      <w:proofErr w:type="spellStart"/>
+      <w:r>
+        <w:rPr>
+          <w:lang w:val="pt-BR"/>
+        </w:rPr>
+        <w:t>NKs</w:t>
+      </w:r>
+      <w:proofErr w:type="spellEnd"/>
+      <w:r>
+        <w:rPr>
+          <w:lang w:val="pt-BR"/>
+        </w:rPr>
+        <w:t>). Rode quando alterar fontes/</w:t>
+      </w:r>
+      <w:proofErr w:type="spellStart"/>
+      <w:r>
+        <w:rPr>
+          <w:lang w:val="pt-BR"/>
+        </w:rPr>
+        <w:t>joins</w:t>
+      </w:r>
+      <w:proofErr w:type="spellEnd"/>
+      <w:r>
+        <w:rPr>
+          <w:lang w:val="pt-BR"/>
+        </w:rPr>
+        <w:t xml:space="preserve"> das tabelas RAW.</w:t>
+      </w:r>
+    </w:p>
+    <w:p>
+      <w:pPr>
+        <w:rPr>
+          <w:lang w:val="pt-BR"/>
+        </w:rPr>
+      </w:pPr>
+      <w:proofErr w:type="spellStart"/>
+      <w:r>
+        <w:rPr>
+          <w:lang w:val="pt-BR"/>
+        </w:rPr>
+        <w:t>dbt</w:t>
+      </w:r>
+      <w:proofErr w:type="spellEnd"/>
+      <w:r>
+        <w:rPr>
+          <w:lang w:val="pt-BR"/>
+        </w:rPr>
+        <w:t xml:space="preserve"> </w:t>
+      </w:r>
+      <w:proofErr w:type="spellStart"/>
+      <w:r>
+        <w:rPr>
+          <w:lang w:val="pt-BR"/>
+        </w:rPr>
+        <w:t>run</w:t>
+      </w:r>
+      <w:proofErr w:type="spellEnd"/>
+      <w:r>
+        <w:rPr>
+          <w:lang w:val="pt-BR"/>
+        </w:rPr>
+        <w:t xml:space="preserve"> --</w:t>
+      </w:r>
+      <w:proofErr w:type="spellStart"/>
+      <w:r>
+        <w:rPr>
+          <w:lang w:val="pt-BR"/>
+        </w:rPr>
+        <w:t>select</w:t>
+      </w:r>
+      <w:proofErr w:type="spellEnd"/>
+      <w:r>
+        <w:rPr>
+          <w:lang w:val="pt-BR"/>
+        </w:rPr>
+        <w:t xml:space="preserve"> </w:t>
+      </w:r>
+      <w:proofErr w:type="spellStart"/>
+      <w:r>
+        <w:rPr>
+          <w:lang w:val="pt-BR"/>
+        </w:rPr>
+        <w:t>intermediate</w:t>
+      </w:r>
+      <w:proofErr w:type="spellEnd"/>
+      <w:r>
+        <w:rPr>
+          <w:lang w:val="pt-BR"/>
+        </w:rPr>
+        <w:t xml:space="preserve">: recria modelos intermediários (ex.: </w:t>
+      </w:r>
+      <w:proofErr w:type="spellStart"/>
+      <w:r>
+        <w:rPr>
+          <w:lang w:val="pt-BR"/>
+        </w:rPr>
+        <w:t>int_customers</w:t>
+      </w:r>
+      <w:proofErr w:type="spellEnd"/>
+      <w:r>
+        <w:rPr>
+          <w:lang w:val="pt-BR"/>
+        </w:rPr>
+        <w:t xml:space="preserve">) que consolidam diferentes STG. Necessário após mudanças no </w:t>
+      </w:r>
+      <w:proofErr w:type="spellStart"/>
+      <w:r>
+        <w:rPr>
+          <w:lang w:val="pt-BR"/>
+        </w:rPr>
+        <w:t>staging</w:t>
+      </w:r>
+      <w:proofErr w:type="spellEnd"/>
+      <w:r>
+        <w:rPr>
+          <w:lang w:val="pt-BR"/>
+        </w:rPr>
+        <w:t xml:space="preserve"> ou na lógica de união.</w:t>
+      </w:r>
+    </w:p>
+    <w:p>
+      <w:pPr>
+        <w:rPr>
+          <w:lang w:val="pt-BR"/>
+        </w:rPr>
+      </w:pPr>
+      <w:proofErr w:type="spellStart"/>
+      <w:r>
+        <w:t>dbt</w:t>
+      </w:r>
+      <w:proofErr w:type="spellEnd"/>
+      <w:r>
+        <w:t xml:space="preserve"> snapshot --select </w:t>
+      </w:r>
+      <w:proofErr w:type="spellStart"/>
+      <w:r>
+        <w:t>customers_snapshot</w:t>
+      </w:r>
+      <w:proofErr w:type="spellEnd"/>
+      <w:r>
+        <w:t xml:space="preserve">: </w:t>
+      </w:r>
+      <w:proofErr w:type="spellStart"/>
+      <w:r>
+        <w:t>atualiza</w:t>
+      </w:r>
+      <w:proofErr w:type="spellEnd"/>
+      <w:r>
+        <w:t xml:space="preserve"> o snapshot SCD2 de </w:t>
+      </w:r>
+      <w:proofErr w:type="spellStart"/>
+      <w:r>
+        <w:t>clientes</w:t>
+      </w:r>
+      <w:proofErr w:type="spellEnd"/>
+      <w:r>
+        <w:t xml:space="preserve">. </w:t>
+      </w:r>
+      <w:r>
+        <w:rPr>
+          <w:lang w:val="pt-BR"/>
+        </w:rPr>
+        <w:t xml:space="preserve">Execute sempre que </w:t>
+      </w:r>
+      <w:proofErr w:type="spellStart"/>
+      <w:r>
+        <w:rPr>
+          <w:lang w:val="pt-BR"/>
+        </w:rPr>
+        <w:t>int_customers</w:t>
+      </w:r>
+      <w:proofErr w:type="spellEnd"/>
+      <w:r>
+        <w:rPr>
+          <w:lang w:val="pt-BR"/>
+        </w:rPr>
+        <w:t xml:space="preserve"> mudar ou quando quiser capturar novos históricos.</w:t>
+      </w:r>
+    </w:p>
+    <w:p>
+      <w:pPr>
+        <w:rPr>
+          <w:lang w:val="pt-BR"/>
+        </w:rPr>
+      </w:pPr>
+      <w:proofErr w:type="spellStart"/>
+      <w:r>
+        <w:rPr>
+          <w:lang w:val="pt-BR"/>
+        </w:rPr>
+        <w:t>dbt</w:t>
+      </w:r>
+      <w:proofErr w:type="spellEnd"/>
+      <w:r>
+        <w:rPr>
+          <w:lang w:val="pt-BR"/>
+        </w:rPr>
+        <w:t xml:space="preserve"> </w:t>
+      </w:r>
+      <w:proofErr w:type="spellStart"/>
+      <w:r>
+        <w:rPr>
+          <w:lang w:val="pt-BR"/>
+        </w:rPr>
+        <w:t>run</w:t>
+      </w:r>
+      <w:proofErr w:type="spellEnd"/>
+      <w:r>
+        <w:rPr>
+          <w:lang w:val="pt-BR"/>
+        </w:rPr>
+        <w:t xml:space="preserve"> --</w:t>
+      </w:r>
+      <w:proofErr w:type="spellStart"/>
+      <w:r>
+        <w:rPr>
+          <w:lang w:val="pt-BR"/>
+        </w:rPr>
+        <w:t>select</w:t>
+      </w:r>
+      <w:proofErr w:type="spellEnd"/>
+      <w:r>
+        <w:rPr>
+          <w:lang w:val="pt-BR"/>
+        </w:rPr>
+        <w:t xml:space="preserve"> </w:t>
+      </w:r>
+      <w:proofErr w:type="spellStart"/>
+      <w:r>
+        <w:rPr>
+          <w:lang w:val="pt-BR"/>
+        </w:rPr>
+        <w:t>dim</w:t>
+      </w:r>
+      <w:proofErr w:type="spellEnd"/>
+      <w:r>
+        <w:rPr>
+          <w:lang w:val="pt-BR"/>
+        </w:rPr>
+        <w:t xml:space="preserve">_* </w:t>
+      </w:r>
+      <w:proofErr w:type="spellStart"/>
+      <w:r>
+        <w:rPr>
+          <w:lang w:val="pt-BR"/>
+        </w:rPr>
+        <w:t>fact</w:t>
+      </w:r>
+      <w:proofErr w:type="spellEnd"/>
+      <w:r>
+        <w:rPr>
+          <w:lang w:val="pt-BR"/>
+        </w:rPr>
+        <w:t xml:space="preserve">_*: materializa as dimensões/fatos do </w:t>
+      </w:r>
+      <w:proofErr w:type="spellStart"/>
+      <w:r>
+        <w:rPr>
+          <w:lang w:val="pt-BR"/>
+        </w:rPr>
+        <w:t>schema</w:t>
+      </w:r>
+      <w:proofErr w:type="spellEnd"/>
+      <w:r>
+        <w:rPr>
+          <w:lang w:val="pt-BR"/>
+        </w:rPr>
+        <w:t xml:space="preserve"> </w:t>
+      </w:r>
+      <w:proofErr w:type="spellStart"/>
+      <w:r>
+        <w:rPr>
+          <w:lang w:val="pt-BR"/>
+        </w:rPr>
+        <w:t>dw</w:t>
+      </w:r>
+      <w:proofErr w:type="spellEnd"/>
+      <w:r>
+        <w:rPr>
+          <w:lang w:val="pt-BR"/>
+        </w:rPr>
+        <w:t>. Use após ajustes na camada STG/</w:t>
+      </w:r>
+      <w:proofErr w:type="spellStart"/>
+      <w:r>
+        <w:rPr>
+          <w:lang w:val="pt-BR"/>
+        </w:rPr>
+        <w:t>intermediate</w:t>
+      </w:r>
+      <w:proofErr w:type="spellEnd"/>
+      <w:r>
+        <w:rPr>
+          <w:lang w:val="pt-BR"/>
+        </w:rPr>
+        <w:t>/snapshot ou em cálculos das tabelas fato/dim.</w:t>
+      </w:r>
+    </w:p>
+    <w:p>
+      <w:pPr>
+        <w:rPr>
+          <w:lang w:val="pt-BR"/>
+        </w:rPr>
+      </w:pPr>
+      <w:proofErr w:type="spellStart"/>
+      <w:r>
+        <w:rPr>
+          <w:lang w:val="pt-BR"/>
+        </w:rPr>
+        <w:t>dbt</w:t>
+      </w:r>
+      <w:proofErr w:type="spellEnd"/>
+      <w:r>
+        <w:rPr>
+          <w:lang w:val="pt-BR"/>
+        </w:rPr>
+        <w:t xml:space="preserve"> </w:t>
+      </w:r>
+      <w:proofErr w:type="spellStart"/>
+      <w:r>
+        <w:rPr>
+          <w:lang w:val="pt-BR"/>
+        </w:rPr>
+        <w:t>run</w:t>
+      </w:r>
+      <w:proofErr w:type="spellEnd"/>
+      <w:r>
+        <w:rPr>
+          <w:lang w:val="pt-BR"/>
+        </w:rPr>
+        <w:t xml:space="preserve"> --</w:t>
+      </w:r>
+      <w:proofErr w:type="spellStart"/>
+      <w:r>
+        <w:rPr>
+          <w:lang w:val="pt-BR"/>
+        </w:rPr>
+        <w:t>select</w:t>
+      </w:r>
+      <w:proofErr w:type="spellEnd"/>
+      <w:r>
+        <w:rPr>
+          <w:lang w:val="pt-BR"/>
+        </w:rPr>
+        <w:t xml:space="preserve"> dm_*: recompila os data </w:t>
+      </w:r>
+      <w:proofErr w:type="spellStart"/>
+      <w:r>
+        <w:rPr>
+          <w:lang w:val="pt-BR"/>
+        </w:rPr>
+        <w:t>marts</w:t>
+      </w:r>
+      <w:proofErr w:type="spellEnd"/>
+      <w:r>
+        <w:rPr>
+          <w:lang w:val="pt-BR"/>
+        </w:rPr>
+        <w:t xml:space="preserve"> (</w:t>
+      </w:r>
+      <w:proofErr w:type="spellStart"/>
+      <w:r>
+        <w:rPr>
+          <w:lang w:val="pt-BR"/>
+        </w:rPr>
+        <w:t>views</w:t>
+      </w:r>
+      <w:proofErr w:type="spellEnd"/>
+      <w:r>
+        <w:rPr>
+          <w:lang w:val="pt-BR"/>
+        </w:rPr>
+        <w:t xml:space="preserve">) baseados nas tabelas </w:t>
+      </w:r>
+      <w:proofErr w:type="spellStart"/>
+      <w:r>
+        <w:rPr>
+          <w:lang w:val="pt-BR"/>
+        </w:rPr>
+        <w:t>dw</w:t>
+      </w:r>
+      <w:proofErr w:type="spellEnd"/>
+      <w:r>
+        <w:rPr>
+          <w:lang w:val="pt-BR"/>
+        </w:rPr>
+        <w:t>. Execute quando os fatos/dimensões mudarem.</w:t>
+      </w:r>
+    </w:p>
+    <w:p>
+      <w:pPr>
+        <w:rPr>
+          <w:lang w:val="pt-BR"/>
+        </w:rPr>
+      </w:pPr>
+      <w:proofErr w:type="spellStart"/>
+      <w:r>
+        <w:rPr>
+          <w:lang w:val="pt-BR"/>
+        </w:rPr>
+        <w:t>dbt</w:t>
+      </w:r>
+      <w:proofErr w:type="spellEnd"/>
+      <w:r>
+        <w:rPr>
+          <w:lang w:val="pt-BR"/>
+        </w:rPr>
+        <w:t xml:space="preserve"> </w:t>
+      </w:r>
+      <w:proofErr w:type="spellStart"/>
+      <w:r>
+        <w:rPr>
+          <w:lang w:val="pt-BR"/>
+        </w:rPr>
+        <w:t>test</w:t>
+      </w:r>
+      <w:proofErr w:type="spellEnd"/>
+      <w:r>
+        <w:rPr>
+          <w:lang w:val="pt-BR"/>
+        </w:rPr>
+        <w:t xml:space="preserve"> --</w:t>
+      </w:r>
+      <w:proofErr w:type="spellStart"/>
+      <w:r>
+        <w:rPr>
+          <w:lang w:val="pt-BR"/>
+        </w:rPr>
+        <w:t>select</w:t>
+      </w:r>
+      <w:proofErr w:type="spellEnd"/>
+      <w:r>
+        <w:rPr>
+          <w:lang w:val="pt-BR"/>
+        </w:rPr>
+        <w:t xml:space="preserve"> …: </w:t>
+      </w:r>
+      <w:proofErr w:type="spellStart"/>
+      <w:r>
+        <w:rPr>
+          <w:lang w:val="pt-BR"/>
+        </w:rPr>
+        <w:t>valida</w:t>
+      </w:r>
+      <w:proofErr w:type="spellEnd"/>
+      <w:r>
+        <w:rPr>
+          <w:lang w:val="pt-BR"/>
+        </w:rPr>
+        <w:t xml:space="preserve"> </w:t>
+      </w:r>
+      <w:proofErr w:type="spellStart"/>
+      <w:r>
+        <w:rPr>
+          <w:lang w:val="pt-BR"/>
+        </w:rPr>
+        <w:t>constraints</w:t>
+      </w:r>
+      <w:proofErr w:type="spellEnd"/>
+      <w:r>
+        <w:rPr>
+          <w:lang w:val="pt-BR"/>
+        </w:rPr>
+        <w:t xml:space="preserve"> (</w:t>
+      </w:r>
+      <w:proofErr w:type="spellStart"/>
+      <w:r>
+        <w:rPr>
+          <w:lang w:val="pt-BR"/>
+        </w:rPr>
+        <w:t>not</w:t>
+      </w:r>
+      <w:proofErr w:type="spellEnd"/>
+      <w:r>
+        <w:rPr>
+          <w:lang w:val="pt-BR"/>
+        </w:rPr>
+        <w:t xml:space="preserve"> </w:t>
+      </w:r>
+      <w:proofErr w:type="spellStart"/>
+      <w:r>
+        <w:rPr>
+          <w:lang w:val="pt-BR"/>
+        </w:rPr>
+        <w:t>null</w:t>
+      </w:r>
+      <w:proofErr w:type="spellEnd"/>
+      <w:r>
+        <w:rPr>
+          <w:lang w:val="pt-BR"/>
+        </w:rPr>
+        <w:t xml:space="preserve">, </w:t>
+      </w:r>
+      <w:proofErr w:type="spellStart"/>
+      <w:r>
+        <w:rPr>
+          <w:lang w:val="pt-BR"/>
+        </w:rPr>
+        <w:t>unique</w:t>
+      </w:r>
+      <w:proofErr w:type="spellEnd"/>
+      <w:r>
+        <w:rPr>
+          <w:lang w:val="pt-BR"/>
+        </w:rPr>
+        <w:t xml:space="preserve">, </w:t>
+      </w:r>
+      <w:proofErr w:type="spellStart"/>
+      <w:r>
+        <w:rPr>
+          <w:lang w:val="pt-BR"/>
+        </w:rPr>
+        <w:t>relationships</w:t>
+      </w:r>
+      <w:proofErr w:type="spellEnd"/>
+      <w:r>
+        <w:rPr>
+          <w:lang w:val="pt-BR"/>
+        </w:rPr>
+        <w:t>) para os modelos escolhidos. Útil antes de “liberar” uma alteração para garantir consistência.</w:t>
+      </w:r>
+    </w:p>
+    <w:p>
+      <w:pPr>
+        <w:rPr>
+          <w:b/>
+          <w:bCs/>
+          <w:lang w:val="pt-BR"/>
+        </w:rPr>
+      </w:pPr>
+      <w:r>
+        <w:rPr>
+          <w:b/>
+          <w:bCs/>
+          <w:lang w:val="pt-BR"/>
+        </w:rPr>
+        <w:t>Sequência típica para refletir qualquer mudança maior:</w:t>
+      </w:r>
+    </w:p>
+    <w:p/>
+    <w:p>
+      <w:proofErr w:type="spellStart"/>
+      <w:r>
+        <w:t>dbt</w:t>
+      </w:r>
+      <w:proofErr w:type="spellEnd"/>
+      <w:r>
+        <w:t xml:space="preserve"> run --select stg_*</w:t>
+      </w:r>
+    </w:p>
+    <w:p>
+      <w:proofErr w:type="spellStart"/>
+      <w:r>
+        <w:t>dbt</w:t>
+      </w:r>
+      <w:proofErr w:type="spellEnd"/>
+      <w:r>
+        <w:t xml:space="preserve"> run --select intermediate</w:t>
+      </w:r>
+    </w:p>
+    <w:p>
+      <w:proofErr w:type="spellStart"/>
+      <w:r>
+        <w:t>dbt</w:t>
+      </w:r>
+      <w:proofErr w:type="spellEnd"/>
+      <w:r>
+        <w:t xml:space="preserve"> snapshot --select </w:t>
+      </w:r>
+      <w:proofErr w:type="spellStart"/>
+      <w:r>
+        <w:t>customers_snapshot</w:t>
+      </w:r>
+      <w:proofErr w:type="spellEnd"/>
+    </w:p>
+    <w:p>
+      <w:proofErr w:type="spellStart"/>
+      <w:r>
+        <w:t>dbt</w:t>
+      </w:r>
+      <w:proofErr w:type="spellEnd"/>
+      <w:r>
+        <w:t xml:space="preserve"> run --select dim_* fact_*</w:t>
+      </w:r>
+    </w:p>
+    <w:p>
+      <w:proofErr w:type="spellStart"/>
+      <w:r>
+        <w:t>dbt</w:t>
+      </w:r>
+      <w:proofErr w:type="spellEnd"/>
+      <w:r>
+        <w:t xml:space="preserve"> run --select </w:t>
+      </w:r>
+      <w:proofErr w:type="spellStart"/>
+      <w:r>
+        <w:t>dm_sales</w:t>
+      </w:r>
+      <w:proofErr w:type="spellEnd"/>
+      <w:r>
+        <w:t xml:space="preserve"> dm_b2b dm_b2c </w:t>
+      </w:r>
+      <w:proofErr w:type="spellStart"/>
+      <w:r>
+        <w:t>dm_saas</w:t>
+      </w:r>
+      <w:proofErr w:type="spellEnd"/>
+      <w:r>
+        <w:t xml:space="preserve"> </w:t>
+      </w:r>
+      <w:proofErr w:type="spellStart"/>
+      <w:r>
+        <w:t>dm_product_analytics</w:t>
+      </w:r>
+      <w:proofErr w:type="spellEnd"/>
+    </w:p>
+    <w:p>
+      <w:proofErr w:type="spellStart"/>
+      <w:r>
+        <w:t>dbt</w:t>
+      </w:r>
+      <w:proofErr w:type="spellEnd"/>
+      <w:r>
+        <w:t xml:space="preserve"> test --select </w:t>
+      </w:r>
+      <w:proofErr w:type="spellStart"/>
+      <w:r>
+        <w:t>stg_metabase_people</w:t>
+      </w:r>
+      <w:proofErr w:type="spellEnd"/>
+      <w:r>
+        <w:t xml:space="preserve"> </w:t>
+      </w:r>
+      <w:proofErr w:type="spellStart"/>
+      <w:r>
+        <w:t>int_customers</w:t>
+      </w:r>
+      <w:proofErr w:type="spellEnd"/>
+      <w:r>
+        <w:t xml:space="preserve"> </w:t>
+      </w:r>
+      <w:proofErr w:type="spellStart"/>
+      <w:r>
+        <w:t>fact_sales</w:t>
+      </w:r>
+      <w:proofErr w:type="spellEnd"/>
+      <w:r>
+        <w:t xml:space="preserve"> </w:t>
+      </w:r>
+      <w:proofErr w:type="spellStart"/>
+      <w:r>
+        <w:t>fact_invoices</w:t>
+      </w:r>
+      <w:proofErr w:type="spellEnd"/>
+      <w:r>
+        <w:t xml:space="preserve"> </w:t>
+      </w:r>
+      <w:proofErr w:type="spellStart"/>
+      <w:r>
+        <w:t>fact_feedback</w:t>
+      </w:r>
+      <w:proofErr w:type="spellEnd"/>
+      <w:r>
+        <w:t xml:space="preserve"> </w:t>
+      </w:r>
+      <w:proofErr w:type="spellStart"/>
+      <w:r>
+        <w:t>fact_reviews</w:t>
+      </w:r>
+      <w:proofErr w:type="spellEnd"/>
+      <w:r>
+        <w:t xml:space="preserve"> </w:t>
+      </w:r>
+      <w:proofErr w:type="spellStart"/>
+      <w:r>
+        <w:t>fact_analytic_events</w:t>
+      </w:r>
+      <w:proofErr w:type="spellEnd"/>
     </w:p>
     <w:sectPr>
       <w:pgSz w:w="12240" w:h="15840"/>
@@ -13489,6 +14269,29 @@
       </w:tcPr>
     </w:tblStylePr>
   </w:style>
+  <w:style w:type="character" w:styleId="Hyperlink">
+    <w:name w:val="Hyperlink"/>
+    <w:basedOn w:val="Fontepargpadro"/>
+    <w:uiPriority w:val="99"/>
+    <w:unhideWhenUsed/>
+    <w:rsid w:val="005D1B02"/>
+    <w:rPr>
+      <w:color w:val="0000FF" w:themeColor="hyperlink"/>
+      <w:u w:val="single"/>
+    </w:rPr>
+  </w:style>
+  <w:style w:type="character" w:styleId="MenoPendente">
+    <w:name w:val="Unresolved Mention"/>
+    <w:basedOn w:val="Fontepargpadro"/>
+    <w:uiPriority w:val="99"/>
+    <w:semiHidden/>
+    <w:unhideWhenUsed/>
+    <w:rsid w:val="005D1B02"/>
+    <w:rPr>
+      <w:color w:val="605E5C"/>
+      <w:shd w:val="clear" w:color="auto" w:fill="E1DFDD"/>
+    </w:rPr>
+  </w:style>
 </w:styles>
 </file>
 

</xml_diff>

<commit_message>
Mudança  do esquema do SCD por estratégia de check, estratégia de carga inicial, correções de bugs e testes. Várias implementações de melhorias. Ajustes no aumento do escopo pedido pelo professor
</commit_message>
<xml_diff>
--- a/Documentos/Documentacao_Tecnica_DW.docx
+++ b/Documentos/Documentacao_Tecnica_DW.docx
@@ -750,6 +750,9 @@
     </w:p>
     <w:p>
       <w:r>
+        <w:rPr>
+          <w:lang w:val="pt-BR"/>
+        </w:rPr>
         <w:br/>
       </w:r>
       <w:proofErr w:type="spellStart"/>
@@ -1565,6 +1568,11 @@
       </w:r>
     </w:p>
     <w:p>
+      <w:pPr>
+        <w:rPr>
+          <w:lang w:val="pt-BR"/>
+        </w:rPr>
+      </w:pPr>
       <w:hyperlink r:id="rId6" w:history="1">
         <w:r>
           <w:rPr>
@@ -2609,9 +2617,13 @@
           <w:rFonts w:ascii="Courier New" w:hAnsi="Courier New" w:cs="Courier New"/>
           <w:sz w:val="16"/>
           <w:szCs w:val="16"/>
-        </w:rPr>
-      </w:pPr>
-      <w:r>
+          <w:lang w:val="pt-BR"/>
+        </w:rPr>
+      </w:pPr>
+      <w:r>
+        <w:rPr>
+          <w:lang w:val="pt-BR"/>
+        </w:rPr>
         <w:br/>
       </w:r>
       <w:r>
@@ -2619,6 +2631,7 @@
           <w:rFonts w:ascii="Courier New" w:hAnsi="Courier New" w:cs="Courier New"/>
           <w:sz w:val="16"/>
           <w:szCs w:val="16"/>
+          <w:lang w:val="pt-BR"/>
         </w:rPr>
         <w:t>models/</w:t>
       </w:r>
@@ -3588,16 +3601,17 @@
     <w:p>
       <w:pPr>
         <w:pStyle w:val="Ttulo2"/>
-      </w:pPr>
-      <w:r>
+        <w:rPr>
+          <w:lang w:val="pt-BR"/>
+        </w:rPr>
+      </w:pPr>
+      <w:r>
+        <w:rPr>
+          <w:lang w:val="pt-BR"/>
+        </w:rPr>
         <w:lastRenderedPageBreak/>
-        <w:t xml:space="preserve">4. </w:t>
-      </w:r>
-      <w:proofErr w:type="spellStart"/>
-      <w:r>
-        <w:t>Benefícios</w:t>
-      </w:r>
-      <w:proofErr w:type="spellEnd"/>
+        <w:t>4. Benefícios</w:t>
+      </w:r>
     </w:p>
     <w:p>
       <w:pPr>
@@ -3606,6 +3620,9 @@
         </w:rPr>
       </w:pPr>
       <w:r>
+        <w:rPr>
+          <w:lang w:val="pt-BR"/>
+        </w:rPr>
         <w:br/>
       </w:r>
       <w:r>
@@ -4812,6 +4829,53 @@
           <w:lang w:val="pt-BR"/>
         </w:rPr>
         <w:lastRenderedPageBreak/>
+        <w:t>6. Integrando tudo</w:t>
+      </w:r>
+    </w:p>
+    <w:p>
+      <w:pPr>
+        <w:rPr>
+          <w:lang w:val="pt-BR"/>
+        </w:rPr>
+      </w:pPr>
+    </w:p>
+    <w:p>
+      <w:pPr>
+        <w:rPr>
+          <w:lang w:val="pt-BR"/>
+        </w:rPr>
+      </w:pPr>
+    </w:p>
+    <w:p>
+      <w:pPr>
+        <w:rPr>
+          <w:lang w:val="pt-BR"/>
+        </w:rPr>
+      </w:pPr>
+    </w:p>
+    <w:p>
+      <w:pPr>
+        <w:pStyle w:val="Ttulo2"/>
+        <w:rPr>
+          <w:lang w:val="pt-BR"/>
+        </w:rPr>
+      </w:pPr>
+      <w:r>
+        <w:rPr>
+          <w:lang w:val="pt-BR"/>
+        </w:rPr>
+        <w:t>7</w:t>
+      </w:r>
+      <w:r>
+        <w:rPr>
+          <w:lang w:val="pt-BR"/>
+        </w:rPr>
+        <w:t xml:space="preserve">. </w:t>
+      </w:r>
+      <w:r>
+        <w:rPr>
+          <w:lang w:val="pt-BR"/>
+        </w:rPr>
         <w:t xml:space="preserve">Comandos para rodar no </w:t>
       </w:r>
       <w:proofErr w:type="spellStart"/>
@@ -4822,6 +4886,12 @@
         <w:t>dbt</w:t>
       </w:r>
       <w:proofErr w:type="spellEnd"/>
+      <w:r>
+        <w:rPr>
+          <w:lang w:val="pt-BR"/>
+        </w:rPr>
+        <w:t xml:space="preserve"> para criação do DW</w:t>
+      </w:r>
       <w:r>
         <w:rPr>
           <w:lang w:val="pt-BR"/>
@@ -5855,6 +5925,2431 @@
         <w:t>stg_metabase_people</w:t>
       </w:r>
       <w:proofErr w:type="spellEnd"/>
+    </w:p>
+    <w:p>
+      <w:pPr>
+        <w:spacing w:after="0"/>
+        <w:rPr>
+          <w:rFonts w:ascii="Courier New" w:hAnsi="Courier New" w:cs="Courier New"/>
+          <w:sz w:val="16"/>
+          <w:szCs w:val="16"/>
+        </w:rPr>
+      </w:pPr>
+    </w:p>
+    <w:p>
+      <w:pPr>
+        <w:spacing w:after="0"/>
+        <w:rPr>
+          <w:rFonts w:ascii="Courier New" w:hAnsi="Courier New" w:cs="Courier New"/>
+          <w:sz w:val="16"/>
+          <w:szCs w:val="16"/>
+        </w:rPr>
+      </w:pPr>
+    </w:p>
+    <w:p>
+      <w:pPr>
+        <w:spacing w:after="0"/>
+        <w:rPr>
+          <w:rFonts w:ascii="Courier New" w:hAnsi="Courier New" w:cs="Courier New"/>
+          <w:sz w:val="16"/>
+          <w:szCs w:val="16"/>
+        </w:rPr>
+      </w:pPr>
+    </w:p>
+    <w:p>
+      <w:pPr>
+        <w:pStyle w:val="Ttulo2"/>
+        <w:rPr>
+          <w:lang w:val="pt-BR"/>
+        </w:rPr>
+      </w:pPr>
+      <w:r>
+        <w:rPr>
+          <w:lang w:val="pt-BR"/>
+        </w:rPr>
+        <w:t>8. Se quiser reiniciar todo o</w:t>
+      </w:r>
+      <w:r>
+        <w:rPr>
+          <w:lang w:val="pt-BR"/>
+        </w:rPr>
+        <w:t xml:space="preserve"> processo de criação do </w:t>
+      </w:r>
+      <w:r>
+        <w:rPr>
+          <w:lang w:val="pt-BR"/>
+        </w:rPr>
+        <w:t>DW</w:t>
+      </w:r>
+      <w:r>
+        <w:rPr>
+          <w:lang w:val="pt-BR"/>
+        </w:rPr>
+        <w:t xml:space="preserve">, </w:t>
+      </w:r>
+      <w:r>
+        <w:rPr>
+          <w:lang w:val="pt-BR"/>
+        </w:rPr>
+        <w:t xml:space="preserve">apagar os </w:t>
+      </w:r>
+      <w:proofErr w:type="spellStart"/>
+      <w:r>
+        <w:rPr>
+          <w:lang w:val="pt-BR"/>
+        </w:rPr>
+        <w:t>schemas</w:t>
+      </w:r>
+      <w:proofErr w:type="spellEnd"/>
+      <w:r>
+        <w:rPr>
+          <w:lang w:val="pt-BR"/>
+        </w:rPr>
+        <w:t xml:space="preserve"> com o script abaixo e depois voltar a rodar o passo 7</w:t>
+      </w:r>
+      <w:r>
+        <w:rPr>
+          <w:lang w:val="pt-BR"/>
+        </w:rPr>
+        <w:t>:</w:t>
+      </w:r>
+    </w:p>
+    <w:p>
+      <w:pPr>
+        <w:spacing w:after="0"/>
+        <w:rPr>
+          <w:rFonts w:ascii="Courier New" w:hAnsi="Courier New" w:cs="Courier New"/>
+          <w:sz w:val="16"/>
+          <w:szCs w:val="16"/>
+        </w:rPr>
+      </w:pPr>
+      <w:r>
+        <w:rPr>
+          <w:rFonts w:ascii="Courier New" w:hAnsi="Courier New" w:cs="Courier New"/>
+          <w:sz w:val="16"/>
+          <w:szCs w:val="16"/>
+        </w:rPr>
+        <w:t xml:space="preserve">-- DW core (dims/facts </w:t>
+      </w:r>
+      <w:proofErr w:type="spellStart"/>
+      <w:r>
+        <w:rPr>
+          <w:rFonts w:ascii="Courier New" w:hAnsi="Courier New" w:cs="Courier New"/>
+          <w:sz w:val="16"/>
+          <w:szCs w:val="16"/>
+        </w:rPr>
+        <w:t>atuais</w:t>
+      </w:r>
+      <w:proofErr w:type="spellEnd"/>
+      <w:r>
+        <w:rPr>
+          <w:rFonts w:ascii="Courier New" w:hAnsi="Courier New" w:cs="Courier New"/>
+          <w:sz w:val="16"/>
+          <w:szCs w:val="16"/>
+        </w:rPr>
+        <w:t>)</w:t>
+      </w:r>
+    </w:p>
+    <w:p>
+      <w:pPr>
+        <w:spacing w:after="0"/>
+        <w:rPr>
+          <w:rFonts w:ascii="Courier New" w:hAnsi="Courier New" w:cs="Courier New"/>
+          <w:sz w:val="16"/>
+          <w:szCs w:val="16"/>
+        </w:rPr>
+      </w:pPr>
+      <w:r>
+        <w:rPr>
+          <w:rFonts w:ascii="Courier New" w:hAnsi="Courier New" w:cs="Courier New"/>
+          <w:sz w:val="16"/>
+          <w:szCs w:val="16"/>
+        </w:rPr>
+        <w:t xml:space="preserve">DROP SCHEMA IF EXISTS </w:t>
+      </w:r>
+      <w:proofErr w:type="spellStart"/>
+      <w:r>
+        <w:rPr>
+          <w:rFonts w:ascii="Courier New" w:hAnsi="Courier New" w:cs="Courier New"/>
+          <w:sz w:val="16"/>
+          <w:szCs w:val="16"/>
+        </w:rPr>
+        <w:t>dw_dw</w:t>
+      </w:r>
+      <w:proofErr w:type="spellEnd"/>
+      <w:r>
+        <w:rPr>
+          <w:rFonts w:ascii="Courier New" w:hAnsi="Courier New" w:cs="Courier New"/>
+          <w:sz w:val="16"/>
+          <w:szCs w:val="16"/>
+        </w:rPr>
+        <w:t xml:space="preserve"> </w:t>
+      </w:r>
+      <w:proofErr w:type="gramStart"/>
+      <w:r>
+        <w:rPr>
+          <w:rFonts w:ascii="Courier New" w:hAnsi="Courier New" w:cs="Courier New"/>
+          <w:sz w:val="16"/>
+          <w:szCs w:val="16"/>
+        </w:rPr>
+        <w:t>CASCADE;</w:t>
+      </w:r>
+      <w:proofErr w:type="gramEnd"/>
+    </w:p>
+    <w:p>
+      <w:pPr>
+        <w:spacing w:after="0"/>
+        <w:rPr>
+          <w:rFonts w:ascii="Courier New" w:hAnsi="Courier New" w:cs="Courier New"/>
+          <w:sz w:val="16"/>
+          <w:szCs w:val="16"/>
+        </w:rPr>
+      </w:pPr>
+    </w:p>
+    <w:p>
+      <w:pPr>
+        <w:spacing w:after="0"/>
+        <w:rPr>
+          <w:rFonts w:ascii="Courier New" w:hAnsi="Courier New" w:cs="Courier New"/>
+          <w:sz w:val="16"/>
+          <w:szCs w:val="16"/>
+        </w:rPr>
+      </w:pPr>
+      <w:r>
+        <w:rPr>
+          <w:rFonts w:ascii="Courier New" w:hAnsi="Courier New" w:cs="Courier New"/>
+          <w:sz w:val="16"/>
+          <w:szCs w:val="16"/>
+        </w:rPr>
+        <w:t xml:space="preserve">-- Data marts </w:t>
+      </w:r>
+      <w:proofErr w:type="spellStart"/>
+      <w:r>
+        <w:rPr>
+          <w:rFonts w:ascii="Courier New" w:hAnsi="Courier New" w:cs="Courier New"/>
+          <w:sz w:val="16"/>
+          <w:szCs w:val="16"/>
+        </w:rPr>
+        <w:t>atuais</w:t>
+      </w:r>
+      <w:proofErr w:type="spellEnd"/>
+    </w:p>
+    <w:p>
+      <w:pPr>
+        <w:spacing w:after="0"/>
+        <w:rPr>
+          <w:rFonts w:ascii="Courier New" w:hAnsi="Courier New" w:cs="Courier New"/>
+          <w:sz w:val="16"/>
+          <w:szCs w:val="16"/>
+        </w:rPr>
+      </w:pPr>
+      <w:r>
+        <w:rPr>
+          <w:rFonts w:ascii="Courier New" w:hAnsi="Courier New" w:cs="Courier New"/>
+          <w:sz w:val="16"/>
+          <w:szCs w:val="16"/>
+        </w:rPr>
+        <w:t xml:space="preserve">DROP SCHEMA IF EXISTS </w:t>
+      </w:r>
+      <w:proofErr w:type="spellStart"/>
+      <w:r>
+        <w:rPr>
+          <w:rFonts w:ascii="Courier New" w:hAnsi="Courier New" w:cs="Courier New"/>
+          <w:sz w:val="16"/>
+          <w:szCs w:val="16"/>
+        </w:rPr>
+        <w:t>dw_dm_sales</w:t>
+      </w:r>
+      <w:proofErr w:type="spellEnd"/>
+      <w:r>
+        <w:rPr>
+          <w:rFonts w:ascii="Courier New" w:hAnsi="Courier New" w:cs="Courier New"/>
+          <w:sz w:val="16"/>
+          <w:szCs w:val="16"/>
+        </w:rPr>
+        <w:t xml:space="preserve"> </w:t>
+      </w:r>
+      <w:proofErr w:type="gramStart"/>
+      <w:r>
+        <w:rPr>
+          <w:rFonts w:ascii="Courier New" w:hAnsi="Courier New" w:cs="Courier New"/>
+          <w:sz w:val="16"/>
+          <w:szCs w:val="16"/>
+        </w:rPr>
+        <w:t>CASCADE;</w:t>
+      </w:r>
+      <w:proofErr w:type="gramEnd"/>
+    </w:p>
+    <w:p>
+      <w:pPr>
+        <w:spacing w:after="0"/>
+        <w:rPr>
+          <w:rFonts w:ascii="Courier New" w:hAnsi="Courier New" w:cs="Courier New"/>
+          <w:sz w:val="16"/>
+          <w:szCs w:val="16"/>
+        </w:rPr>
+      </w:pPr>
+      <w:r>
+        <w:rPr>
+          <w:rFonts w:ascii="Courier New" w:hAnsi="Courier New" w:cs="Courier New"/>
+          <w:sz w:val="16"/>
+          <w:szCs w:val="16"/>
+        </w:rPr>
+        <w:t xml:space="preserve">DROP SCHEMA IF EXISTS dw_dm_b2b </w:t>
+      </w:r>
+      <w:proofErr w:type="gramStart"/>
+      <w:r>
+        <w:rPr>
+          <w:rFonts w:ascii="Courier New" w:hAnsi="Courier New" w:cs="Courier New"/>
+          <w:sz w:val="16"/>
+          <w:szCs w:val="16"/>
+        </w:rPr>
+        <w:t>CASCADE;</w:t>
+      </w:r>
+      <w:proofErr w:type="gramEnd"/>
+    </w:p>
+    <w:p>
+      <w:pPr>
+        <w:spacing w:after="0"/>
+        <w:rPr>
+          <w:rFonts w:ascii="Courier New" w:hAnsi="Courier New" w:cs="Courier New"/>
+          <w:sz w:val="16"/>
+          <w:szCs w:val="16"/>
+        </w:rPr>
+      </w:pPr>
+      <w:r>
+        <w:rPr>
+          <w:rFonts w:ascii="Courier New" w:hAnsi="Courier New" w:cs="Courier New"/>
+          <w:sz w:val="16"/>
+          <w:szCs w:val="16"/>
+        </w:rPr>
+        <w:t xml:space="preserve">DROP SCHEMA IF EXISTS dw_dm_b2c </w:t>
+      </w:r>
+      <w:proofErr w:type="gramStart"/>
+      <w:r>
+        <w:rPr>
+          <w:rFonts w:ascii="Courier New" w:hAnsi="Courier New" w:cs="Courier New"/>
+          <w:sz w:val="16"/>
+          <w:szCs w:val="16"/>
+        </w:rPr>
+        <w:t>CASCADE;</w:t>
+      </w:r>
+      <w:proofErr w:type="gramEnd"/>
+    </w:p>
+    <w:p>
+      <w:pPr>
+        <w:spacing w:after="0"/>
+        <w:rPr>
+          <w:rFonts w:ascii="Courier New" w:hAnsi="Courier New" w:cs="Courier New"/>
+          <w:sz w:val="16"/>
+          <w:szCs w:val="16"/>
+        </w:rPr>
+      </w:pPr>
+      <w:r>
+        <w:rPr>
+          <w:rFonts w:ascii="Courier New" w:hAnsi="Courier New" w:cs="Courier New"/>
+          <w:sz w:val="16"/>
+          <w:szCs w:val="16"/>
+        </w:rPr>
+        <w:t xml:space="preserve">DROP SCHEMA IF EXISTS </w:t>
+      </w:r>
+      <w:proofErr w:type="spellStart"/>
+      <w:r>
+        <w:rPr>
+          <w:rFonts w:ascii="Courier New" w:hAnsi="Courier New" w:cs="Courier New"/>
+          <w:sz w:val="16"/>
+          <w:szCs w:val="16"/>
+        </w:rPr>
+        <w:t>dw_dm_saas</w:t>
+      </w:r>
+      <w:proofErr w:type="spellEnd"/>
+      <w:r>
+        <w:rPr>
+          <w:rFonts w:ascii="Courier New" w:hAnsi="Courier New" w:cs="Courier New"/>
+          <w:sz w:val="16"/>
+          <w:szCs w:val="16"/>
+        </w:rPr>
+        <w:t xml:space="preserve"> </w:t>
+      </w:r>
+      <w:proofErr w:type="gramStart"/>
+      <w:r>
+        <w:rPr>
+          <w:rFonts w:ascii="Courier New" w:hAnsi="Courier New" w:cs="Courier New"/>
+          <w:sz w:val="16"/>
+          <w:szCs w:val="16"/>
+        </w:rPr>
+        <w:t>CASCADE;</w:t>
+      </w:r>
+      <w:proofErr w:type="gramEnd"/>
+    </w:p>
+    <w:p>
+      <w:pPr>
+        <w:spacing w:after="0"/>
+        <w:rPr>
+          <w:rFonts w:ascii="Courier New" w:hAnsi="Courier New" w:cs="Courier New"/>
+          <w:sz w:val="16"/>
+          <w:szCs w:val="16"/>
+        </w:rPr>
+      </w:pPr>
+      <w:r>
+        <w:rPr>
+          <w:rFonts w:ascii="Courier New" w:hAnsi="Courier New" w:cs="Courier New"/>
+          <w:sz w:val="16"/>
+          <w:szCs w:val="16"/>
+        </w:rPr>
+        <w:t xml:space="preserve">DROP SCHEMA IF EXISTS </w:t>
+      </w:r>
+      <w:proofErr w:type="spellStart"/>
+      <w:r>
+        <w:rPr>
+          <w:rFonts w:ascii="Courier New" w:hAnsi="Courier New" w:cs="Courier New"/>
+          <w:sz w:val="16"/>
+          <w:szCs w:val="16"/>
+        </w:rPr>
+        <w:t>dw_dm_product_analytics</w:t>
+      </w:r>
+      <w:proofErr w:type="spellEnd"/>
+      <w:r>
+        <w:rPr>
+          <w:rFonts w:ascii="Courier New" w:hAnsi="Courier New" w:cs="Courier New"/>
+          <w:sz w:val="16"/>
+          <w:szCs w:val="16"/>
+        </w:rPr>
+        <w:t xml:space="preserve"> </w:t>
+      </w:r>
+      <w:proofErr w:type="gramStart"/>
+      <w:r>
+        <w:rPr>
+          <w:rFonts w:ascii="Courier New" w:hAnsi="Courier New" w:cs="Courier New"/>
+          <w:sz w:val="16"/>
+          <w:szCs w:val="16"/>
+        </w:rPr>
+        <w:t>CASCADE;</w:t>
+      </w:r>
+      <w:proofErr w:type="gramEnd"/>
+    </w:p>
+    <w:p>
+      <w:pPr>
+        <w:spacing w:after="0"/>
+        <w:rPr>
+          <w:rFonts w:ascii="Courier New" w:hAnsi="Courier New" w:cs="Courier New"/>
+          <w:sz w:val="16"/>
+          <w:szCs w:val="16"/>
+        </w:rPr>
+      </w:pPr>
+    </w:p>
+    <w:p>
+      <w:pPr>
+        <w:spacing w:after="0"/>
+        <w:rPr>
+          <w:rFonts w:ascii="Courier New" w:hAnsi="Courier New" w:cs="Courier New"/>
+          <w:sz w:val="16"/>
+          <w:szCs w:val="16"/>
+        </w:rPr>
+      </w:pPr>
+      <w:r>
+        <w:rPr>
+          <w:rFonts w:ascii="Courier New" w:hAnsi="Courier New" w:cs="Courier New"/>
+          <w:sz w:val="16"/>
+          <w:szCs w:val="16"/>
+        </w:rPr>
+        <w:t xml:space="preserve">-- Snapshot </w:t>
+      </w:r>
+      <w:proofErr w:type="spellStart"/>
+      <w:r>
+        <w:rPr>
+          <w:rFonts w:ascii="Courier New" w:hAnsi="Courier New" w:cs="Courier New"/>
+          <w:sz w:val="16"/>
+          <w:szCs w:val="16"/>
+        </w:rPr>
+        <w:t>atual</w:t>
+      </w:r>
+      <w:proofErr w:type="spellEnd"/>
+      <w:r>
+        <w:rPr>
+          <w:rFonts w:ascii="Courier New" w:hAnsi="Courier New" w:cs="Courier New"/>
+          <w:sz w:val="16"/>
+          <w:szCs w:val="16"/>
+        </w:rPr>
+        <w:t xml:space="preserve"> de </w:t>
+      </w:r>
+      <w:proofErr w:type="spellStart"/>
+      <w:r>
+        <w:rPr>
+          <w:rFonts w:ascii="Courier New" w:hAnsi="Courier New" w:cs="Courier New"/>
+          <w:sz w:val="16"/>
+          <w:szCs w:val="16"/>
+        </w:rPr>
+        <w:t>clientes</w:t>
+      </w:r>
+      <w:proofErr w:type="spellEnd"/>
+    </w:p>
+    <w:p>
+      <w:pPr>
+        <w:spacing w:after="0"/>
+        <w:rPr>
+          <w:rFonts w:ascii="Courier New" w:hAnsi="Courier New" w:cs="Courier New"/>
+          <w:sz w:val="16"/>
+          <w:szCs w:val="16"/>
+        </w:rPr>
+      </w:pPr>
+      <w:r>
+        <w:rPr>
+          <w:rFonts w:ascii="Courier New" w:hAnsi="Courier New" w:cs="Courier New"/>
+          <w:sz w:val="16"/>
+          <w:szCs w:val="16"/>
+        </w:rPr>
+        <w:t xml:space="preserve">DROP SCHEMA IF EXISTS snapshots </w:t>
+      </w:r>
+      <w:proofErr w:type="gramStart"/>
+      <w:r>
+        <w:rPr>
+          <w:rFonts w:ascii="Courier New" w:hAnsi="Courier New" w:cs="Courier New"/>
+          <w:sz w:val="16"/>
+          <w:szCs w:val="16"/>
+        </w:rPr>
+        <w:t>CASCADE;</w:t>
+      </w:r>
+      <w:proofErr w:type="gramEnd"/>
+    </w:p>
+    <w:p>
+      <w:pPr>
+        <w:spacing w:after="0"/>
+        <w:rPr>
+          <w:rFonts w:ascii="Courier New" w:hAnsi="Courier New" w:cs="Courier New"/>
+          <w:sz w:val="16"/>
+          <w:szCs w:val="16"/>
+        </w:rPr>
+      </w:pPr>
+    </w:p>
+    <w:p>
+      <w:pPr>
+        <w:spacing w:after="0"/>
+        <w:rPr>
+          <w:rFonts w:ascii="Courier New" w:hAnsi="Courier New" w:cs="Courier New"/>
+          <w:sz w:val="16"/>
+          <w:szCs w:val="16"/>
+          <w:lang w:val="pt-BR"/>
+        </w:rPr>
+      </w:pPr>
+      <w:r>
+        <w:rPr>
+          <w:rFonts w:ascii="Courier New" w:hAnsi="Courier New" w:cs="Courier New"/>
+          <w:sz w:val="16"/>
+          <w:szCs w:val="16"/>
+          <w:lang w:val="pt-BR"/>
+        </w:rPr>
+        <w:lastRenderedPageBreak/>
+        <w:t xml:space="preserve">-- Opcional: </w:t>
+      </w:r>
+      <w:proofErr w:type="spellStart"/>
+      <w:r>
+        <w:rPr>
+          <w:rFonts w:ascii="Courier New" w:hAnsi="Courier New" w:cs="Courier New"/>
+          <w:sz w:val="16"/>
+          <w:szCs w:val="16"/>
+          <w:lang w:val="pt-BR"/>
+        </w:rPr>
+        <w:t>staging</w:t>
+      </w:r>
+      <w:proofErr w:type="spellEnd"/>
+      <w:r>
+        <w:rPr>
+          <w:rFonts w:ascii="Courier New" w:hAnsi="Courier New" w:cs="Courier New"/>
+          <w:sz w:val="16"/>
+          <w:szCs w:val="16"/>
+          <w:lang w:val="pt-BR"/>
+        </w:rPr>
+        <w:t xml:space="preserve"> materializada no </w:t>
+      </w:r>
+      <w:proofErr w:type="spellStart"/>
+      <w:r>
+        <w:rPr>
+          <w:rFonts w:ascii="Courier New" w:hAnsi="Courier New" w:cs="Courier New"/>
+          <w:sz w:val="16"/>
+          <w:szCs w:val="16"/>
+          <w:lang w:val="pt-BR"/>
+        </w:rPr>
+        <w:t>dbt</w:t>
+      </w:r>
+      <w:proofErr w:type="spellEnd"/>
+    </w:p>
+    <w:p>
+      <w:pPr>
+        <w:spacing w:after="0"/>
+        <w:rPr>
+          <w:rFonts w:ascii="Courier New" w:hAnsi="Courier New" w:cs="Courier New"/>
+          <w:sz w:val="16"/>
+          <w:szCs w:val="16"/>
+          <w:lang w:val="pt-BR"/>
+        </w:rPr>
+      </w:pPr>
+      <w:r>
+        <w:rPr>
+          <w:rFonts w:ascii="Courier New" w:hAnsi="Courier New" w:cs="Courier New"/>
+          <w:sz w:val="16"/>
+          <w:szCs w:val="16"/>
+          <w:lang w:val="pt-BR"/>
+        </w:rPr>
+        <w:t xml:space="preserve">-- (se quiser limpar as </w:t>
+      </w:r>
+      <w:proofErr w:type="spellStart"/>
+      <w:r>
+        <w:rPr>
+          <w:rFonts w:ascii="Courier New" w:hAnsi="Courier New" w:cs="Courier New"/>
+          <w:sz w:val="16"/>
+          <w:szCs w:val="16"/>
+          <w:lang w:val="pt-BR"/>
+        </w:rPr>
+        <w:t>views</w:t>
+      </w:r>
+      <w:proofErr w:type="spellEnd"/>
+      <w:r>
+        <w:rPr>
+          <w:rFonts w:ascii="Courier New" w:hAnsi="Courier New" w:cs="Courier New"/>
+          <w:sz w:val="16"/>
+          <w:szCs w:val="16"/>
+          <w:lang w:val="pt-BR"/>
+        </w:rPr>
+        <w:t xml:space="preserve"> </w:t>
+      </w:r>
+      <w:proofErr w:type="spellStart"/>
+      <w:r>
+        <w:rPr>
+          <w:rFonts w:ascii="Courier New" w:hAnsi="Courier New" w:cs="Courier New"/>
+          <w:sz w:val="16"/>
+          <w:szCs w:val="16"/>
+          <w:lang w:val="pt-BR"/>
+        </w:rPr>
+        <w:t>stg</w:t>
+      </w:r>
+      <w:proofErr w:type="spellEnd"/>
+      <w:r>
+        <w:rPr>
+          <w:rFonts w:ascii="Courier New" w:hAnsi="Courier New" w:cs="Courier New"/>
+          <w:sz w:val="16"/>
+          <w:szCs w:val="16"/>
+          <w:lang w:val="pt-BR"/>
+        </w:rPr>
+        <w:t xml:space="preserve"> geradas pelo </w:t>
+      </w:r>
+      <w:proofErr w:type="spellStart"/>
+      <w:r>
+        <w:rPr>
+          <w:rFonts w:ascii="Courier New" w:hAnsi="Courier New" w:cs="Courier New"/>
+          <w:sz w:val="16"/>
+          <w:szCs w:val="16"/>
+          <w:lang w:val="pt-BR"/>
+        </w:rPr>
+        <w:t>dbt</w:t>
+      </w:r>
+      <w:proofErr w:type="spellEnd"/>
+      <w:r>
+        <w:rPr>
+          <w:rFonts w:ascii="Courier New" w:hAnsi="Courier New" w:cs="Courier New"/>
+          <w:sz w:val="16"/>
+          <w:szCs w:val="16"/>
+          <w:lang w:val="pt-BR"/>
+        </w:rPr>
+        <w:t>)</w:t>
+      </w:r>
+    </w:p>
+    <w:p>
+      <w:pPr>
+        <w:spacing w:after="0"/>
+        <w:rPr>
+          <w:rFonts w:ascii="Courier New" w:hAnsi="Courier New" w:cs="Courier New"/>
+          <w:sz w:val="16"/>
+          <w:szCs w:val="16"/>
+        </w:rPr>
+      </w:pPr>
+      <w:r>
+        <w:rPr>
+          <w:rFonts w:ascii="Courier New" w:hAnsi="Courier New" w:cs="Courier New"/>
+          <w:sz w:val="16"/>
+          <w:szCs w:val="16"/>
+        </w:rPr>
+        <w:t xml:space="preserve">-- DROP SCHEMA IF EXISTS </w:t>
+      </w:r>
+      <w:proofErr w:type="spellStart"/>
+      <w:r>
+        <w:rPr>
+          <w:rFonts w:ascii="Courier New" w:hAnsi="Courier New" w:cs="Courier New"/>
+          <w:sz w:val="16"/>
+          <w:szCs w:val="16"/>
+        </w:rPr>
+        <w:t>dw_stg</w:t>
+      </w:r>
+      <w:proofErr w:type="spellEnd"/>
+      <w:r>
+        <w:rPr>
+          <w:rFonts w:ascii="Courier New" w:hAnsi="Courier New" w:cs="Courier New"/>
+          <w:sz w:val="16"/>
+          <w:szCs w:val="16"/>
+        </w:rPr>
+        <w:t xml:space="preserve"> </w:t>
+      </w:r>
+      <w:proofErr w:type="gramStart"/>
+      <w:r>
+        <w:rPr>
+          <w:rFonts w:ascii="Courier New" w:hAnsi="Courier New" w:cs="Courier New"/>
+          <w:sz w:val="16"/>
+          <w:szCs w:val="16"/>
+        </w:rPr>
+        <w:t>CASCADE;</w:t>
+      </w:r>
+      <w:proofErr w:type="gramEnd"/>
+    </w:p>
+    <w:p/>
+    <w:p>
+      <w:pPr>
+        <w:pStyle w:val="Ttulo2"/>
+        <w:rPr>
+          <w:lang w:val="pt-BR"/>
+        </w:rPr>
+      </w:pPr>
+      <w:r>
+        <w:rPr>
+          <w:lang w:val="pt-BR"/>
+        </w:rPr>
+        <w:t xml:space="preserve">9. Fazendo o </w:t>
+      </w:r>
+      <w:r>
+        <w:rPr>
+          <w:lang w:val="pt-BR"/>
+        </w:rPr>
+        <w:t>SCD2 entrar e</w:t>
+      </w:r>
+      <w:r>
+        <w:rPr>
+          <w:lang w:val="pt-BR"/>
+        </w:rPr>
+        <w:t>m ação</w:t>
+      </w:r>
+    </w:p>
+    <w:p>
+      <w:pPr>
+        <w:rPr>
+          <w:lang w:val="pt-BR"/>
+        </w:rPr>
+      </w:pPr>
+      <w:r>
+        <w:rPr>
+          <w:lang w:val="pt-BR"/>
+        </w:rPr>
+        <w:t xml:space="preserve">1) Inserções iniciais (v1) – base </w:t>
+      </w:r>
+      <w:proofErr w:type="spellStart"/>
+      <w:r>
+        <w:rPr>
+          <w:lang w:val="pt-BR"/>
+        </w:rPr>
+        <w:t>sample_metabase_pg</w:t>
+      </w:r>
+      <w:proofErr w:type="spellEnd"/>
+    </w:p>
+    <w:p>
+      <w:pPr>
+        <w:rPr>
+          <w:lang w:val="pt-BR"/>
+        </w:rPr>
+      </w:pPr>
+    </w:p>
+    <w:p>
+      <w:pPr>
+        <w:rPr>
+          <w:rFonts w:ascii="Courier New" w:hAnsi="Courier New" w:cs="Courier New"/>
+          <w:sz w:val="16"/>
+          <w:szCs w:val="16"/>
+        </w:rPr>
+      </w:pPr>
+      <w:r>
+        <w:rPr>
+          <w:rFonts w:ascii="Courier New" w:hAnsi="Courier New" w:cs="Courier New"/>
+          <w:sz w:val="16"/>
+          <w:szCs w:val="16"/>
+        </w:rPr>
+        <w:t>-- PESSOAS/CLIENTES v1</w:t>
+      </w:r>
+    </w:p>
+    <w:p>
+      <w:pPr>
+        <w:rPr>
+          <w:rFonts w:ascii="Courier New" w:hAnsi="Courier New" w:cs="Courier New"/>
+          <w:sz w:val="16"/>
+          <w:szCs w:val="16"/>
+        </w:rPr>
+      </w:pPr>
+      <w:r>
+        <w:rPr>
+          <w:rFonts w:ascii="Courier New" w:hAnsi="Courier New" w:cs="Courier New"/>
+          <w:sz w:val="16"/>
+          <w:szCs w:val="16"/>
+        </w:rPr>
+        <w:t xml:space="preserve">insert into </w:t>
+      </w:r>
+      <w:proofErr w:type="spellStart"/>
+      <w:proofErr w:type="gramStart"/>
+      <w:r>
+        <w:rPr>
+          <w:rFonts w:ascii="Courier New" w:hAnsi="Courier New" w:cs="Courier New"/>
+          <w:sz w:val="16"/>
+          <w:szCs w:val="16"/>
+        </w:rPr>
+        <w:t>public.people</w:t>
+      </w:r>
+      <w:proofErr w:type="spellEnd"/>
+      <w:proofErr w:type="gramEnd"/>
+      <w:r>
+        <w:rPr>
+          <w:rFonts w:ascii="Courier New" w:hAnsi="Courier New" w:cs="Courier New"/>
+          <w:sz w:val="16"/>
+          <w:szCs w:val="16"/>
+        </w:rPr>
+        <w:t xml:space="preserve"> (id, name, email, city, state, source, </w:t>
+      </w:r>
+      <w:proofErr w:type="spellStart"/>
+      <w:r>
+        <w:rPr>
+          <w:rFonts w:ascii="Courier New" w:hAnsi="Courier New" w:cs="Courier New"/>
+          <w:sz w:val="16"/>
+          <w:szCs w:val="16"/>
+        </w:rPr>
+        <w:t>created_at</w:t>
+      </w:r>
+      <w:proofErr w:type="spellEnd"/>
+      <w:r>
+        <w:rPr>
+          <w:rFonts w:ascii="Courier New" w:hAnsi="Courier New" w:cs="Courier New"/>
+          <w:sz w:val="16"/>
+          <w:szCs w:val="16"/>
+        </w:rPr>
+        <w:t>) values</w:t>
+      </w:r>
+    </w:p>
+    <w:p>
+      <w:pPr>
+        <w:rPr>
+          <w:rFonts w:ascii="Courier New" w:hAnsi="Courier New" w:cs="Courier New"/>
+          <w:sz w:val="16"/>
+          <w:szCs w:val="16"/>
+          <w:lang w:val="pt-BR"/>
+        </w:rPr>
+      </w:pPr>
+      <w:r>
+        <w:rPr>
+          <w:rFonts w:ascii="Courier New" w:hAnsi="Courier New" w:cs="Courier New"/>
+          <w:sz w:val="16"/>
+          <w:szCs w:val="16"/>
+        </w:rPr>
+        <w:t xml:space="preserve">  </w:t>
+      </w:r>
+      <w:r>
+        <w:rPr>
+          <w:rFonts w:ascii="Courier New" w:hAnsi="Courier New" w:cs="Courier New"/>
+          <w:sz w:val="16"/>
+          <w:szCs w:val="16"/>
+          <w:lang w:val="pt-BR"/>
+        </w:rPr>
+        <w:t>(9001, 'Alice Ramos</w:t>
+      </w:r>
+      <w:proofErr w:type="gramStart"/>
+      <w:r>
+        <w:rPr>
+          <w:rFonts w:ascii="Courier New" w:hAnsi="Courier New" w:cs="Courier New"/>
+          <w:sz w:val="16"/>
+          <w:szCs w:val="16"/>
+          <w:lang w:val="pt-BR"/>
+        </w:rPr>
+        <w:t>',  'alice.ramos@example.com',  '</w:t>
+      </w:r>
+      <w:proofErr w:type="gramEnd"/>
+      <w:r>
+        <w:rPr>
+          <w:rFonts w:ascii="Courier New" w:hAnsi="Courier New" w:cs="Courier New"/>
+          <w:sz w:val="16"/>
+          <w:szCs w:val="16"/>
+          <w:lang w:val="pt-BR"/>
+        </w:rPr>
+        <w:t>São Paulo</w:t>
+      </w:r>
+      <w:proofErr w:type="gramStart"/>
+      <w:r>
+        <w:rPr>
+          <w:rFonts w:ascii="Courier New" w:hAnsi="Courier New" w:cs="Courier New"/>
+          <w:sz w:val="16"/>
+          <w:szCs w:val="16"/>
+          <w:lang w:val="pt-BR"/>
+        </w:rPr>
+        <w:t>',  '</w:t>
+      </w:r>
+      <w:proofErr w:type="gramEnd"/>
+      <w:r>
+        <w:rPr>
+          <w:rFonts w:ascii="Courier New" w:hAnsi="Courier New" w:cs="Courier New"/>
+          <w:sz w:val="16"/>
+          <w:szCs w:val="16"/>
+          <w:lang w:val="pt-BR"/>
+        </w:rPr>
+        <w:t>SP', 'web', 'janeiro 10, 2025,7:00 AM'),</w:t>
+      </w:r>
+    </w:p>
+    <w:p>
+      <w:pPr>
+        <w:rPr>
+          <w:rFonts w:ascii="Courier New" w:hAnsi="Courier New" w:cs="Courier New"/>
+          <w:sz w:val="16"/>
+          <w:szCs w:val="16"/>
+          <w:lang w:val="pt-BR"/>
+        </w:rPr>
+      </w:pPr>
+      <w:r>
+        <w:rPr>
+          <w:rFonts w:ascii="Courier New" w:hAnsi="Courier New" w:cs="Courier New"/>
+          <w:sz w:val="16"/>
+          <w:szCs w:val="16"/>
+          <w:lang w:val="pt-BR"/>
+        </w:rPr>
+        <w:t xml:space="preserve">  (9002, 'Bruno </w:t>
+      </w:r>
+      <w:proofErr w:type="spellStart"/>
+      <w:r>
+        <w:rPr>
+          <w:rFonts w:ascii="Courier New" w:hAnsi="Courier New" w:cs="Courier New"/>
+          <w:sz w:val="16"/>
+          <w:szCs w:val="16"/>
+          <w:lang w:val="pt-BR"/>
+        </w:rPr>
+        <w:t>Nogueira</w:t>
+      </w:r>
+      <w:proofErr w:type="gramStart"/>
+      <w:r>
+        <w:rPr>
+          <w:rFonts w:ascii="Courier New" w:hAnsi="Courier New" w:cs="Courier New"/>
+          <w:sz w:val="16"/>
+          <w:szCs w:val="16"/>
+          <w:lang w:val="pt-BR"/>
+        </w:rPr>
+        <w:t>','bruno.nogueira@example.com</w:t>
+      </w:r>
+      <w:proofErr w:type="gramEnd"/>
+      <w:r>
+        <w:rPr>
+          <w:rFonts w:ascii="Courier New" w:hAnsi="Courier New" w:cs="Courier New"/>
+          <w:sz w:val="16"/>
+          <w:szCs w:val="16"/>
+          <w:lang w:val="pt-BR"/>
+        </w:rPr>
+        <w:t>','Campinas','SP</w:t>
+      </w:r>
+      <w:proofErr w:type="spellEnd"/>
+      <w:r>
+        <w:rPr>
+          <w:rFonts w:ascii="Courier New" w:hAnsi="Courier New" w:cs="Courier New"/>
+          <w:sz w:val="16"/>
+          <w:szCs w:val="16"/>
+          <w:lang w:val="pt-BR"/>
+        </w:rPr>
+        <w:t>', 'web', 'janeiro 11, 2025,12:00 AM');</w:t>
+      </w:r>
+    </w:p>
+    <w:p>
+      <w:pPr>
+        <w:rPr>
+          <w:rFonts w:ascii="Courier New" w:hAnsi="Courier New" w:cs="Courier New"/>
+          <w:sz w:val="16"/>
+          <w:szCs w:val="16"/>
+          <w:lang w:val="pt-BR"/>
+        </w:rPr>
+      </w:pPr>
+    </w:p>
+    <w:p>
+      <w:pPr>
+        <w:rPr>
+          <w:rFonts w:ascii="Courier New" w:hAnsi="Courier New" w:cs="Courier New"/>
+          <w:sz w:val="16"/>
+          <w:szCs w:val="16"/>
+        </w:rPr>
+      </w:pPr>
+      <w:r>
+        <w:rPr>
+          <w:rFonts w:ascii="Courier New" w:hAnsi="Courier New" w:cs="Courier New"/>
+          <w:sz w:val="16"/>
+          <w:szCs w:val="16"/>
+        </w:rPr>
+        <w:t>-- PRODUTOS v1</w:t>
+      </w:r>
+    </w:p>
+    <w:p>
+      <w:pPr>
+        <w:rPr>
+          <w:rFonts w:ascii="Courier New" w:hAnsi="Courier New" w:cs="Courier New"/>
+          <w:sz w:val="16"/>
+          <w:szCs w:val="16"/>
+        </w:rPr>
+      </w:pPr>
+      <w:r>
+        <w:rPr>
+          <w:rFonts w:ascii="Courier New" w:hAnsi="Courier New" w:cs="Courier New"/>
+          <w:sz w:val="16"/>
+          <w:szCs w:val="16"/>
+        </w:rPr>
+        <w:t xml:space="preserve">insert into </w:t>
+      </w:r>
+      <w:proofErr w:type="spellStart"/>
+      <w:proofErr w:type="gramStart"/>
+      <w:r>
+        <w:rPr>
+          <w:rFonts w:ascii="Courier New" w:hAnsi="Courier New" w:cs="Courier New"/>
+          <w:sz w:val="16"/>
+          <w:szCs w:val="16"/>
+        </w:rPr>
+        <w:t>public.products</w:t>
+      </w:r>
+      <w:proofErr w:type="spellEnd"/>
+      <w:proofErr w:type="gramEnd"/>
+      <w:r>
+        <w:rPr>
+          <w:rFonts w:ascii="Courier New" w:hAnsi="Courier New" w:cs="Courier New"/>
+          <w:sz w:val="16"/>
+          <w:szCs w:val="16"/>
+        </w:rPr>
+        <w:t xml:space="preserve"> (id, title, category, vendor, price, rating, </w:t>
+      </w:r>
+      <w:proofErr w:type="spellStart"/>
+      <w:r>
+        <w:rPr>
+          <w:rFonts w:ascii="Courier New" w:hAnsi="Courier New" w:cs="Courier New"/>
+          <w:sz w:val="16"/>
+          <w:szCs w:val="16"/>
+        </w:rPr>
+        <w:t>created_at</w:t>
+      </w:r>
+      <w:proofErr w:type="spellEnd"/>
+      <w:r>
+        <w:rPr>
+          <w:rFonts w:ascii="Courier New" w:hAnsi="Courier New" w:cs="Courier New"/>
+          <w:sz w:val="16"/>
+          <w:szCs w:val="16"/>
+        </w:rPr>
+        <w:t>) values</w:t>
+      </w:r>
+    </w:p>
+    <w:p>
+      <w:pPr>
+        <w:rPr>
+          <w:rFonts w:ascii="Courier New" w:hAnsi="Courier New" w:cs="Courier New"/>
+          <w:sz w:val="16"/>
+          <w:szCs w:val="16"/>
+          <w:lang w:val="pt-BR"/>
+        </w:rPr>
+      </w:pPr>
+      <w:r>
+        <w:rPr>
+          <w:rFonts w:ascii="Courier New" w:hAnsi="Courier New" w:cs="Courier New"/>
+          <w:sz w:val="16"/>
+          <w:szCs w:val="16"/>
+        </w:rPr>
+        <w:t xml:space="preserve">  </w:t>
+      </w:r>
+      <w:r>
+        <w:rPr>
+          <w:rFonts w:ascii="Courier New" w:hAnsi="Courier New" w:cs="Courier New"/>
+          <w:sz w:val="16"/>
+          <w:szCs w:val="16"/>
+          <w:lang w:val="pt-BR"/>
+        </w:rPr>
+        <w:t>(9001, 'Fone Bluetooth Conforto', 'Áudio</w:t>
+      </w:r>
+      <w:proofErr w:type="gramStart"/>
+      <w:r>
+        <w:rPr>
+          <w:rFonts w:ascii="Courier New" w:hAnsi="Courier New" w:cs="Courier New"/>
+          <w:sz w:val="16"/>
+          <w:szCs w:val="16"/>
+          <w:lang w:val="pt-BR"/>
+        </w:rPr>
+        <w:t xml:space="preserve">',   </w:t>
+      </w:r>
+      <w:proofErr w:type="gramEnd"/>
+      <w:r>
+        <w:rPr>
+          <w:rFonts w:ascii="Courier New" w:hAnsi="Courier New" w:cs="Courier New"/>
+          <w:sz w:val="16"/>
+          <w:szCs w:val="16"/>
+          <w:lang w:val="pt-BR"/>
+        </w:rPr>
+        <w:t xml:space="preserve">  '</w:t>
+      </w:r>
+      <w:proofErr w:type="spellStart"/>
+      <w:r>
+        <w:rPr>
+          <w:rFonts w:ascii="Courier New" w:hAnsi="Courier New" w:cs="Courier New"/>
+          <w:sz w:val="16"/>
+          <w:szCs w:val="16"/>
+          <w:lang w:val="pt-BR"/>
+        </w:rPr>
+        <w:t>AudioMax</w:t>
+      </w:r>
+      <w:proofErr w:type="spellEnd"/>
+      <w:r>
+        <w:rPr>
+          <w:rFonts w:ascii="Courier New" w:hAnsi="Courier New" w:cs="Courier New"/>
+          <w:sz w:val="16"/>
+          <w:szCs w:val="16"/>
+          <w:lang w:val="pt-BR"/>
+        </w:rPr>
+        <w:t xml:space="preserve"> Brasil', 299.00, 4.7, 'janeiro 5, 2025,6:00 AM'),</w:t>
+      </w:r>
+    </w:p>
+    <w:p>
+      <w:pPr>
+        <w:rPr>
+          <w:rFonts w:ascii="Courier New" w:hAnsi="Courier New" w:cs="Courier New"/>
+          <w:sz w:val="16"/>
+          <w:szCs w:val="16"/>
+          <w:lang w:val="pt-BR"/>
+        </w:rPr>
+      </w:pPr>
+      <w:r>
+        <w:rPr>
+          <w:rFonts w:ascii="Courier New" w:hAnsi="Courier New" w:cs="Courier New"/>
+          <w:sz w:val="16"/>
+          <w:szCs w:val="16"/>
+          <w:lang w:val="pt-BR"/>
+        </w:rPr>
+        <w:t xml:space="preserve">  (9002, 'Relógio Esportivo Ativo', '</w:t>
+      </w:r>
+      <w:proofErr w:type="spellStart"/>
+      <w:r>
+        <w:rPr>
+          <w:rFonts w:ascii="Courier New" w:hAnsi="Courier New" w:cs="Courier New"/>
+          <w:sz w:val="16"/>
+          <w:szCs w:val="16"/>
+          <w:lang w:val="pt-BR"/>
+        </w:rPr>
+        <w:t>Wearables</w:t>
+      </w:r>
+      <w:proofErr w:type="spellEnd"/>
+      <w:r>
+        <w:rPr>
+          <w:rFonts w:ascii="Courier New" w:hAnsi="Courier New" w:cs="Courier New"/>
+          <w:sz w:val="16"/>
+          <w:szCs w:val="16"/>
+          <w:lang w:val="pt-BR"/>
+        </w:rPr>
+        <w:t>', '</w:t>
+      </w:r>
+      <w:proofErr w:type="spellStart"/>
+      <w:r>
+        <w:rPr>
+          <w:rFonts w:ascii="Courier New" w:hAnsi="Courier New" w:cs="Courier New"/>
+          <w:sz w:val="16"/>
+          <w:szCs w:val="16"/>
+          <w:lang w:val="pt-BR"/>
+        </w:rPr>
+        <w:t>TechNova</w:t>
+      </w:r>
+      <w:proofErr w:type="spellEnd"/>
+      <w:r>
+        <w:rPr>
+          <w:rFonts w:ascii="Courier New" w:hAnsi="Courier New" w:cs="Courier New"/>
+          <w:sz w:val="16"/>
+          <w:szCs w:val="16"/>
+          <w:lang w:val="pt-BR"/>
+        </w:rPr>
+        <w:t xml:space="preserve"> Brasil', 199.00, 4.5, 'janeiro 5, 2025,6:30 AM');</w:t>
+      </w:r>
+    </w:p>
+    <w:p>
+      <w:pPr>
+        <w:rPr>
+          <w:rFonts w:ascii="Courier New" w:hAnsi="Courier New" w:cs="Courier New"/>
+          <w:sz w:val="16"/>
+          <w:szCs w:val="16"/>
+          <w:lang w:val="pt-BR"/>
+        </w:rPr>
+      </w:pPr>
+    </w:p>
+    <w:p>
+      <w:pPr>
+        <w:rPr>
+          <w:rFonts w:ascii="Courier New" w:hAnsi="Courier New" w:cs="Courier New"/>
+          <w:sz w:val="16"/>
+          <w:szCs w:val="16"/>
+          <w:lang w:val="pt-BR"/>
+        </w:rPr>
+      </w:pPr>
+      <w:r>
+        <w:rPr>
+          <w:rFonts w:ascii="Courier New" w:hAnsi="Courier New" w:cs="Courier New"/>
+          <w:sz w:val="16"/>
+          <w:szCs w:val="16"/>
+          <w:lang w:val="pt-BR"/>
+        </w:rPr>
+        <w:t>-- COMPRA ANTES DA MUDANÇA (cliente 9001, produto 9001)</w:t>
+      </w:r>
+    </w:p>
+    <w:p>
+      <w:pPr>
+        <w:rPr>
+          <w:rFonts w:ascii="Courier New" w:hAnsi="Courier New" w:cs="Courier New"/>
+          <w:sz w:val="16"/>
+          <w:szCs w:val="16"/>
+        </w:rPr>
+      </w:pPr>
+      <w:r>
+        <w:rPr>
+          <w:rFonts w:ascii="Courier New" w:hAnsi="Courier New" w:cs="Courier New"/>
+          <w:sz w:val="16"/>
+          <w:szCs w:val="16"/>
+        </w:rPr>
+        <w:t xml:space="preserve">insert into </w:t>
+      </w:r>
+      <w:proofErr w:type="spellStart"/>
+      <w:proofErr w:type="gramStart"/>
+      <w:r>
+        <w:rPr>
+          <w:rFonts w:ascii="Courier New" w:hAnsi="Courier New" w:cs="Courier New"/>
+          <w:sz w:val="16"/>
+          <w:szCs w:val="16"/>
+        </w:rPr>
+        <w:t>public.orders</w:t>
+      </w:r>
+      <w:proofErr w:type="spellEnd"/>
+      <w:proofErr w:type="gramEnd"/>
+      <w:r>
+        <w:rPr>
+          <w:rFonts w:ascii="Courier New" w:hAnsi="Courier New" w:cs="Courier New"/>
+          <w:sz w:val="16"/>
+          <w:szCs w:val="16"/>
+        </w:rPr>
+        <w:t xml:space="preserve"> (id, </w:t>
+      </w:r>
+      <w:proofErr w:type="spellStart"/>
+      <w:r>
+        <w:rPr>
+          <w:rFonts w:ascii="Courier New" w:hAnsi="Courier New" w:cs="Courier New"/>
+          <w:sz w:val="16"/>
+          <w:szCs w:val="16"/>
+        </w:rPr>
+        <w:t>user_id</w:t>
+      </w:r>
+      <w:proofErr w:type="spellEnd"/>
+      <w:r>
+        <w:rPr>
+          <w:rFonts w:ascii="Courier New" w:hAnsi="Courier New" w:cs="Courier New"/>
+          <w:sz w:val="16"/>
+          <w:szCs w:val="16"/>
+        </w:rPr>
+        <w:t xml:space="preserve">, </w:t>
+      </w:r>
+      <w:proofErr w:type="spellStart"/>
+      <w:r>
+        <w:rPr>
+          <w:rFonts w:ascii="Courier New" w:hAnsi="Courier New" w:cs="Courier New"/>
+          <w:sz w:val="16"/>
+          <w:szCs w:val="16"/>
+        </w:rPr>
+        <w:t>product_id</w:t>
+      </w:r>
+      <w:proofErr w:type="spellEnd"/>
+      <w:r>
+        <w:rPr>
+          <w:rFonts w:ascii="Courier New" w:hAnsi="Courier New" w:cs="Courier New"/>
+          <w:sz w:val="16"/>
+          <w:szCs w:val="16"/>
+        </w:rPr>
+        <w:t xml:space="preserve">, subtotal, tax, total, discount____, </w:t>
+      </w:r>
+      <w:proofErr w:type="spellStart"/>
+      <w:r>
+        <w:rPr>
+          <w:rFonts w:ascii="Courier New" w:hAnsi="Courier New" w:cs="Courier New"/>
+          <w:sz w:val="16"/>
+          <w:szCs w:val="16"/>
+        </w:rPr>
+        <w:t>created_at</w:t>
+      </w:r>
+      <w:proofErr w:type="spellEnd"/>
+      <w:r>
+        <w:rPr>
+          <w:rFonts w:ascii="Courier New" w:hAnsi="Courier New" w:cs="Courier New"/>
+          <w:sz w:val="16"/>
+          <w:szCs w:val="16"/>
+        </w:rPr>
+        <w:t>, quantity) values</w:t>
+      </w:r>
+    </w:p>
+    <w:p>
+      <w:pPr>
+        <w:rPr>
+          <w:rFonts w:ascii="Courier New" w:hAnsi="Courier New" w:cs="Courier New"/>
+          <w:sz w:val="16"/>
+          <w:szCs w:val="16"/>
+          <w:lang w:val="pt-BR"/>
+        </w:rPr>
+      </w:pPr>
+      <w:r>
+        <w:rPr>
+          <w:rFonts w:ascii="Courier New" w:hAnsi="Courier New" w:cs="Courier New"/>
+          <w:sz w:val="16"/>
+          <w:szCs w:val="16"/>
+        </w:rPr>
+        <w:t xml:space="preserve">  </w:t>
+      </w:r>
+      <w:r>
+        <w:rPr>
+          <w:rFonts w:ascii="Courier New" w:hAnsi="Courier New" w:cs="Courier New"/>
+          <w:sz w:val="16"/>
+          <w:szCs w:val="16"/>
+          <w:lang w:val="pt-BR"/>
+        </w:rPr>
+        <w:t>(20001, 'Alice Ramos', 'Fone Bluetooth Conforto', 299.00, 29.90, 328.90, 0.00, 'fevereiro 10, 2025,7:00 AM', 1);</w:t>
+      </w:r>
+    </w:p>
+    <w:p>
+      <w:pPr>
+        <w:rPr>
+          <w:lang w:val="pt-BR"/>
+        </w:rPr>
+      </w:pPr>
+    </w:p>
+    <w:p>
+      <w:pPr>
+        <w:rPr>
+          <w:lang w:val="pt-BR"/>
+        </w:rPr>
+      </w:pPr>
+    </w:p>
+    <w:p>
+      <w:pPr>
+        <w:rPr>
+          <w:lang w:val="pt-BR"/>
+        </w:rPr>
+      </w:pPr>
+      <w:r>
+        <w:rPr>
+          <w:lang w:val="pt-BR"/>
+        </w:rPr>
+        <w:t xml:space="preserve">2) Rodar o </w:t>
+      </w:r>
+      <w:proofErr w:type="spellStart"/>
+      <w:r>
+        <w:rPr>
+          <w:lang w:val="pt-BR"/>
+        </w:rPr>
+        <w:t>dbt</w:t>
+      </w:r>
+      <w:proofErr w:type="spellEnd"/>
+      <w:r>
+        <w:rPr>
+          <w:lang w:val="pt-BR"/>
+        </w:rPr>
+        <w:t xml:space="preserve"> (refletir v1)</w:t>
+      </w:r>
+    </w:p>
+    <w:p>
+      <w:pPr>
+        <w:rPr>
+          <w:lang w:val="pt-BR"/>
+        </w:rPr>
+      </w:pPr>
+      <w:r>
+        <w:rPr>
+          <w:lang w:val="pt-BR"/>
+        </w:rPr>
+        <w:t xml:space="preserve">No projeto </w:t>
+      </w:r>
+      <w:proofErr w:type="spellStart"/>
+      <w:r>
+        <w:rPr>
+          <w:lang w:val="pt-BR"/>
+        </w:rPr>
+        <w:t>dbt</w:t>
+      </w:r>
+      <w:proofErr w:type="spellEnd"/>
+      <w:r>
+        <w:rPr>
+          <w:lang w:val="pt-BR"/>
+        </w:rPr>
+        <w:t xml:space="preserve"> (</w:t>
+      </w:r>
+      <w:proofErr w:type="spellStart"/>
+      <w:r>
+        <w:rPr>
+          <w:lang w:val="pt-BR"/>
+        </w:rPr>
+        <w:t>dbt</w:t>
+      </w:r>
+      <w:proofErr w:type="spellEnd"/>
+      <w:r>
+        <w:rPr>
+          <w:lang w:val="pt-BR"/>
+        </w:rPr>
+        <w:t>/</w:t>
+      </w:r>
+      <w:proofErr w:type="spellStart"/>
+      <w:r>
+        <w:rPr>
+          <w:lang w:val="pt-BR"/>
+        </w:rPr>
+        <w:t>dw_northwind_metabase</w:t>
+      </w:r>
+      <w:proofErr w:type="spellEnd"/>
+      <w:r>
+        <w:rPr>
+          <w:lang w:val="pt-BR"/>
+        </w:rPr>
+        <w:t xml:space="preserve">), com </w:t>
+      </w:r>
+      <w:proofErr w:type="spellStart"/>
+      <w:r>
+        <w:rPr>
+          <w:lang w:val="pt-BR"/>
+        </w:rPr>
+        <w:t>venv</w:t>
+      </w:r>
+      <w:proofErr w:type="spellEnd"/>
+      <w:r>
+        <w:rPr>
+          <w:lang w:val="pt-BR"/>
+        </w:rPr>
+        <w:t xml:space="preserve"> ativo e DBT_PROFILES_DIR </w:t>
+      </w:r>
+      <w:proofErr w:type="spellStart"/>
+      <w:r>
+        <w:rPr>
+          <w:lang w:val="pt-BR"/>
+        </w:rPr>
+        <w:t>setado</w:t>
+      </w:r>
+      <w:proofErr w:type="spellEnd"/>
+      <w:r>
+        <w:rPr>
+          <w:lang w:val="pt-BR"/>
+        </w:rPr>
+        <w:t>:</w:t>
+      </w:r>
+    </w:p>
+    <w:p>
+      <w:pPr>
+        <w:rPr>
+          <w:lang w:val="pt-BR"/>
+        </w:rPr>
+      </w:pPr>
+    </w:p>
+    <w:p>
+      <w:pPr>
+        <w:rPr>
+          <w:rFonts w:ascii="Courier New" w:hAnsi="Courier New" w:cs="Courier New"/>
+          <w:sz w:val="16"/>
+          <w:szCs w:val="16"/>
+        </w:rPr>
+      </w:pPr>
+      <w:proofErr w:type="spellStart"/>
+      <w:r>
+        <w:rPr>
+          <w:rFonts w:ascii="Courier New" w:hAnsi="Courier New" w:cs="Courier New"/>
+          <w:sz w:val="16"/>
+          <w:szCs w:val="16"/>
+        </w:rPr>
+        <w:t>dbt</w:t>
+      </w:r>
+      <w:proofErr w:type="spellEnd"/>
+      <w:r>
+        <w:rPr>
+          <w:rFonts w:ascii="Courier New" w:hAnsi="Courier New" w:cs="Courier New"/>
+          <w:sz w:val="16"/>
+          <w:szCs w:val="16"/>
+        </w:rPr>
+        <w:t xml:space="preserve"> run --select </w:t>
+      </w:r>
+      <w:proofErr w:type="spellStart"/>
+      <w:proofErr w:type="gramStart"/>
+      <w:r>
+        <w:rPr>
+          <w:rFonts w:ascii="Courier New" w:hAnsi="Courier New" w:cs="Courier New"/>
+          <w:sz w:val="16"/>
+          <w:szCs w:val="16"/>
+        </w:rPr>
+        <w:t>tag:staging</w:t>
+      </w:r>
+      <w:proofErr w:type="spellEnd"/>
+      <w:proofErr w:type="gramEnd"/>
+    </w:p>
+    <w:p>
+      <w:pPr>
+        <w:rPr>
+          <w:rFonts w:ascii="Courier New" w:hAnsi="Courier New" w:cs="Courier New"/>
+          <w:sz w:val="16"/>
+          <w:szCs w:val="16"/>
+        </w:rPr>
+      </w:pPr>
+      <w:proofErr w:type="spellStart"/>
+      <w:r>
+        <w:rPr>
+          <w:rFonts w:ascii="Courier New" w:hAnsi="Courier New" w:cs="Courier New"/>
+          <w:sz w:val="16"/>
+          <w:szCs w:val="16"/>
+        </w:rPr>
+        <w:t>dbt</w:t>
+      </w:r>
+      <w:proofErr w:type="spellEnd"/>
+      <w:r>
+        <w:rPr>
+          <w:rFonts w:ascii="Courier New" w:hAnsi="Courier New" w:cs="Courier New"/>
+          <w:sz w:val="16"/>
+          <w:szCs w:val="16"/>
+        </w:rPr>
+        <w:t xml:space="preserve"> run --select intermediate</w:t>
+      </w:r>
+    </w:p>
+    <w:p>
+      <w:pPr>
+        <w:rPr>
+          <w:rFonts w:ascii="Courier New" w:hAnsi="Courier New" w:cs="Courier New"/>
+          <w:sz w:val="16"/>
+          <w:szCs w:val="16"/>
+        </w:rPr>
+      </w:pPr>
+      <w:proofErr w:type="spellStart"/>
+      <w:r>
+        <w:rPr>
+          <w:rFonts w:ascii="Courier New" w:hAnsi="Courier New" w:cs="Courier New"/>
+          <w:sz w:val="16"/>
+          <w:szCs w:val="16"/>
+        </w:rPr>
+        <w:lastRenderedPageBreak/>
+        <w:t>dbt</w:t>
+      </w:r>
+      <w:proofErr w:type="spellEnd"/>
+      <w:r>
+        <w:rPr>
+          <w:rFonts w:ascii="Courier New" w:hAnsi="Courier New" w:cs="Courier New"/>
+          <w:sz w:val="16"/>
+          <w:szCs w:val="16"/>
+        </w:rPr>
+        <w:t xml:space="preserve"> snapshot --select </w:t>
+      </w:r>
+      <w:proofErr w:type="spellStart"/>
+      <w:r>
+        <w:rPr>
+          <w:rFonts w:ascii="Courier New" w:hAnsi="Courier New" w:cs="Courier New"/>
+          <w:sz w:val="16"/>
+          <w:szCs w:val="16"/>
+        </w:rPr>
+        <w:t>products_snapshot</w:t>
+      </w:r>
+      <w:proofErr w:type="spellEnd"/>
+      <w:r>
+        <w:rPr>
+          <w:rFonts w:ascii="Courier New" w:hAnsi="Courier New" w:cs="Courier New"/>
+          <w:sz w:val="16"/>
+          <w:szCs w:val="16"/>
+        </w:rPr>
+        <w:t xml:space="preserve"> </w:t>
+      </w:r>
+      <w:proofErr w:type="spellStart"/>
+      <w:r>
+        <w:rPr>
+          <w:rFonts w:ascii="Courier New" w:hAnsi="Courier New" w:cs="Courier New"/>
+          <w:sz w:val="16"/>
+          <w:szCs w:val="16"/>
+        </w:rPr>
+        <w:t>suppliers_snapshot</w:t>
+      </w:r>
+      <w:proofErr w:type="spellEnd"/>
+      <w:r>
+        <w:rPr>
+          <w:rFonts w:ascii="Courier New" w:hAnsi="Courier New" w:cs="Courier New"/>
+          <w:sz w:val="16"/>
+          <w:szCs w:val="16"/>
+        </w:rPr>
+        <w:t xml:space="preserve"> </w:t>
+      </w:r>
+      <w:proofErr w:type="spellStart"/>
+      <w:r>
+        <w:rPr>
+          <w:rFonts w:ascii="Courier New" w:hAnsi="Courier New" w:cs="Courier New"/>
+          <w:sz w:val="16"/>
+          <w:szCs w:val="16"/>
+        </w:rPr>
+        <w:t>employees_snapshot</w:t>
+      </w:r>
+      <w:proofErr w:type="spellEnd"/>
+      <w:r>
+        <w:rPr>
+          <w:rFonts w:ascii="Courier New" w:hAnsi="Courier New" w:cs="Courier New"/>
+          <w:sz w:val="16"/>
+          <w:szCs w:val="16"/>
+        </w:rPr>
+        <w:t xml:space="preserve"> </w:t>
+      </w:r>
+      <w:proofErr w:type="spellStart"/>
+      <w:r>
+        <w:rPr>
+          <w:rFonts w:ascii="Courier New" w:hAnsi="Courier New" w:cs="Courier New"/>
+          <w:sz w:val="16"/>
+          <w:szCs w:val="16"/>
+        </w:rPr>
+        <w:t>customers_snapshot</w:t>
+      </w:r>
+      <w:proofErr w:type="spellEnd"/>
+    </w:p>
+    <w:p>
+      <w:pPr>
+        <w:rPr>
+          <w:rFonts w:ascii="Courier New" w:hAnsi="Courier New" w:cs="Courier New"/>
+          <w:sz w:val="16"/>
+          <w:szCs w:val="16"/>
+        </w:rPr>
+      </w:pPr>
+      <w:proofErr w:type="spellStart"/>
+      <w:r>
+        <w:rPr>
+          <w:rFonts w:ascii="Courier New" w:hAnsi="Courier New" w:cs="Courier New"/>
+          <w:sz w:val="16"/>
+          <w:szCs w:val="16"/>
+        </w:rPr>
+        <w:t>dbt</w:t>
+      </w:r>
+      <w:proofErr w:type="spellEnd"/>
+      <w:r>
+        <w:rPr>
+          <w:rFonts w:ascii="Courier New" w:hAnsi="Courier New" w:cs="Courier New"/>
+          <w:sz w:val="16"/>
+          <w:szCs w:val="16"/>
+        </w:rPr>
+        <w:t xml:space="preserve"> run --select </w:t>
+      </w:r>
+      <w:proofErr w:type="spellStart"/>
+      <w:r>
+        <w:rPr>
+          <w:rFonts w:ascii="Courier New" w:hAnsi="Courier New" w:cs="Courier New"/>
+          <w:sz w:val="16"/>
+          <w:szCs w:val="16"/>
+        </w:rPr>
+        <w:t>dim_customer</w:t>
+      </w:r>
+      <w:proofErr w:type="spellEnd"/>
+      <w:r>
+        <w:rPr>
+          <w:rFonts w:ascii="Courier New" w:hAnsi="Courier New" w:cs="Courier New"/>
+          <w:sz w:val="16"/>
+          <w:szCs w:val="16"/>
+        </w:rPr>
+        <w:t xml:space="preserve"> </w:t>
+      </w:r>
+      <w:proofErr w:type="spellStart"/>
+      <w:r>
+        <w:rPr>
+          <w:rFonts w:ascii="Courier New" w:hAnsi="Courier New" w:cs="Courier New"/>
+          <w:sz w:val="16"/>
+          <w:szCs w:val="16"/>
+        </w:rPr>
+        <w:t>dim_product</w:t>
+      </w:r>
+      <w:proofErr w:type="spellEnd"/>
+      <w:r>
+        <w:rPr>
+          <w:rFonts w:ascii="Courier New" w:hAnsi="Courier New" w:cs="Courier New"/>
+          <w:sz w:val="16"/>
+          <w:szCs w:val="16"/>
+        </w:rPr>
+        <w:t xml:space="preserve"> </w:t>
+      </w:r>
+      <w:proofErr w:type="spellStart"/>
+      <w:r>
+        <w:rPr>
+          <w:rFonts w:ascii="Courier New" w:hAnsi="Courier New" w:cs="Courier New"/>
+          <w:sz w:val="16"/>
+          <w:szCs w:val="16"/>
+        </w:rPr>
+        <w:t>dim_supplier</w:t>
+      </w:r>
+      <w:proofErr w:type="spellEnd"/>
+      <w:r>
+        <w:rPr>
+          <w:rFonts w:ascii="Courier New" w:hAnsi="Courier New" w:cs="Courier New"/>
+          <w:sz w:val="16"/>
+          <w:szCs w:val="16"/>
+        </w:rPr>
+        <w:t xml:space="preserve"> </w:t>
+      </w:r>
+      <w:proofErr w:type="spellStart"/>
+      <w:r>
+        <w:rPr>
+          <w:rFonts w:ascii="Courier New" w:hAnsi="Courier New" w:cs="Courier New"/>
+          <w:sz w:val="16"/>
+          <w:szCs w:val="16"/>
+        </w:rPr>
+        <w:t>dim_employee</w:t>
+      </w:r>
+      <w:proofErr w:type="spellEnd"/>
+      <w:r>
+        <w:rPr>
+          <w:rFonts w:ascii="Courier New" w:hAnsi="Courier New" w:cs="Courier New"/>
+          <w:sz w:val="16"/>
+          <w:szCs w:val="16"/>
+        </w:rPr>
+        <w:t xml:space="preserve"> </w:t>
+      </w:r>
+      <w:proofErr w:type="spellStart"/>
+      <w:r>
+        <w:rPr>
+          <w:rFonts w:ascii="Courier New" w:hAnsi="Courier New" w:cs="Courier New"/>
+          <w:sz w:val="16"/>
+          <w:szCs w:val="16"/>
+        </w:rPr>
+        <w:t>dim_category</w:t>
+      </w:r>
+      <w:proofErr w:type="spellEnd"/>
+      <w:r>
+        <w:rPr>
+          <w:rFonts w:ascii="Courier New" w:hAnsi="Courier New" w:cs="Courier New"/>
+          <w:sz w:val="16"/>
+          <w:szCs w:val="16"/>
+        </w:rPr>
+        <w:t xml:space="preserve"> </w:t>
+      </w:r>
+      <w:proofErr w:type="spellStart"/>
+      <w:r>
+        <w:rPr>
+          <w:rFonts w:ascii="Courier New" w:hAnsi="Courier New" w:cs="Courier New"/>
+          <w:sz w:val="16"/>
+          <w:szCs w:val="16"/>
+        </w:rPr>
+        <w:t>dim_date</w:t>
+      </w:r>
+      <w:proofErr w:type="spellEnd"/>
+      <w:r>
+        <w:rPr>
+          <w:rFonts w:ascii="Courier New" w:hAnsi="Courier New" w:cs="Courier New"/>
+          <w:sz w:val="16"/>
+          <w:szCs w:val="16"/>
+        </w:rPr>
+        <w:t xml:space="preserve"> </w:t>
+      </w:r>
+      <w:proofErr w:type="spellStart"/>
+      <w:r>
+        <w:rPr>
+          <w:rFonts w:ascii="Courier New" w:hAnsi="Courier New" w:cs="Courier New"/>
+          <w:sz w:val="16"/>
+          <w:szCs w:val="16"/>
+        </w:rPr>
+        <w:t>dim_geography</w:t>
+      </w:r>
+      <w:proofErr w:type="spellEnd"/>
+      <w:r>
+        <w:rPr>
+          <w:rFonts w:ascii="Courier New" w:hAnsi="Courier New" w:cs="Courier New"/>
+          <w:sz w:val="16"/>
+          <w:szCs w:val="16"/>
+        </w:rPr>
+        <w:t xml:space="preserve"> </w:t>
+      </w:r>
+      <w:proofErr w:type="spellStart"/>
+      <w:r>
+        <w:rPr>
+          <w:rFonts w:ascii="Courier New" w:hAnsi="Courier New" w:cs="Courier New"/>
+          <w:sz w:val="16"/>
+          <w:szCs w:val="16"/>
+        </w:rPr>
+        <w:t>dim_channel</w:t>
+      </w:r>
+      <w:proofErr w:type="spellEnd"/>
+      <w:r>
+        <w:rPr>
+          <w:rFonts w:ascii="Courier New" w:hAnsi="Courier New" w:cs="Courier New"/>
+          <w:sz w:val="16"/>
+          <w:szCs w:val="16"/>
+        </w:rPr>
+        <w:t xml:space="preserve"> </w:t>
+      </w:r>
+      <w:proofErr w:type="spellStart"/>
+      <w:r>
+        <w:rPr>
+          <w:rFonts w:ascii="Courier New" w:hAnsi="Courier New" w:cs="Courier New"/>
+          <w:sz w:val="16"/>
+          <w:szCs w:val="16"/>
+        </w:rPr>
+        <w:t>fact_sales</w:t>
+      </w:r>
+      <w:proofErr w:type="spellEnd"/>
+      <w:r>
+        <w:rPr>
+          <w:rFonts w:ascii="Courier New" w:hAnsi="Courier New" w:cs="Courier New"/>
+          <w:sz w:val="16"/>
+          <w:szCs w:val="16"/>
+        </w:rPr>
+        <w:t xml:space="preserve"> </w:t>
+      </w:r>
+      <w:proofErr w:type="spellStart"/>
+      <w:r>
+        <w:rPr>
+          <w:rFonts w:ascii="Courier New" w:hAnsi="Courier New" w:cs="Courier New"/>
+          <w:sz w:val="16"/>
+          <w:szCs w:val="16"/>
+        </w:rPr>
+        <w:t>fact_invoices</w:t>
+      </w:r>
+      <w:proofErr w:type="spellEnd"/>
+      <w:r>
+        <w:rPr>
+          <w:rFonts w:ascii="Courier New" w:hAnsi="Courier New" w:cs="Courier New"/>
+          <w:sz w:val="16"/>
+          <w:szCs w:val="16"/>
+        </w:rPr>
+        <w:t xml:space="preserve"> </w:t>
+      </w:r>
+      <w:proofErr w:type="spellStart"/>
+      <w:r>
+        <w:rPr>
+          <w:rFonts w:ascii="Courier New" w:hAnsi="Courier New" w:cs="Courier New"/>
+          <w:sz w:val="16"/>
+          <w:szCs w:val="16"/>
+        </w:rPr>
+        <w:t>fact_feedback</w:t>
+      </w:r>
+      <w:proofErr w:type="spellEnd"/>
+      <w:r>
+        <w:rPr>
+          <w:rFonts w:ascii="Courier New" w:hAnsi="Courier New" w:cs="Courier New"/>
+          <w:sz w:val="16"/>
+          <w:szCs w:val="16"/>
+        </w:rPr>
+        <w:t xml:space="preserve"> </w:t>
+      </w:r>
+      <w:proofErr w:type="spellStart"/>
+      <w:r>
+        <w:rPr>
+          <w:rFonts w:ascii="Courier New" w:hAnsi="Courier New" w:cs="Courier New"/>
+          <w:sz w:val="16"/>
+          <w:szCs w:val="16"/>
+        </w:rPr>
+        <w:t>fact_reviews</w:t>
+      </w:r>
+      <w:proofErr w:type="spellEnd"/>
+      <w:r>
+        <w:rPr>
+          <w:rFonts w:ascii="Courier New" w:hAnsi="Courier New" w:cs="Courier New"/>
+          <w:sz w:val="16"/>
+          <w:szCs w:val="16"/>
+        </w:rPr>
+        <w:t xml:space="preserve"> </w:t>
+      </w:r>
+      <w:proofErr w:type="spellStart"/>
+      <w:r>
+        <w:rPr>
+          <w:rFonts w:ascii="Courier New" w:hAnsi="Courier New" w:cs="Courier New"/>
+          <w:sz w:val="16"/>
+          <w:szCs w:val="16"/>
+        </w:rPr>
+        <w:t>fact_analytic_events</w:t>
+      </w:r>
+      <w:proofErr w:type="spellEnd"/>
+    </w:p>
+    <w:p>
+      <w:pPr>
+        <w:rPr>
+          <w:rFonts w:ascii="Courier New" w:hAnsi="Courier New" w:cs="Courier New"/>
+          <w:sz w:val="16"/>
+          <w:szCs w:val="16"/>
+        </w:rPr>
+      </w:pPr>
+      <w:proofErr w:type="spellStart"/>
+      <w:r>
+        <w:rPr>
+          <w:rFonts w:ascii="Courier New" w:hAnsi="Courier New" w:cs="Courier New"/>
+          <w:sz w:val="16"/>
+          <w:szCs w:val="16"/>
+        </w:rPr>
+        <w:t>dbt</w:t>
+      </w:r>
+      <w:proofErr w:type="spellEnd"/>
+      <w:r>
+        <w:rPr>
+          <w:rFonts w:ascii="Courier New" w:hAnsi="Courier New" w:cs="Courier New"/>
+          <w:sz w:val="16"/>
+          <w:szCs w:val="16"/>
+        </w:rPr>
+        <w:t xml:space="preserve"> run --select </w:t>
+      </w:r>
+      <w:proofErr w:type="spellStart"/>
+      <w:r>
+        <w:rPr>
+          <w:rFonts w:ascii="Courier New" w:hAnsi="Courier New" w:cs="Courier New"/>
+          <w:sz w:val="16"/>
+          <w:szCs w:val="16"/>
+        </w:rPr>
+        <w:t>dm_sales</w:t>
+      </w:r>
+      <w:proofErr w:type="spellEnd"/>
+      <w:r>
+        <w:rPr>
+          <w:rFonts w:ascii="Courier New" w:hAnsi="Courier New" w:cs="Courier New"/>
+          <w:sz w:val="16"/>
+          <w:szCs w:val="16"/>
+        </w:rPr>
+        <w:t xml:space="preserve"> dm_b2b dm_b2c </w:t>
+      </w:r>
+      <w:proofErr w:type="spellStart"/>
+      <w:r>
+        <w:rPr>
+          <w:rFonts w:ascii="Courier New" w:hAnsi="Courier New" w:cs="Courier New"/>
+          <w:sz w:val="16"/>
+          <w:szCs w:val="16"/>
+        </w:rPr>
+        <w:t>dm_saas</w:t>
+      </w:r>
+      <w:proofErr w:type="spellEnd"/>
+      <w:r>
+        <w:rPr>
+          <w:rFonts w:ascii="Courier New" w:hAnsi="Courier New" w:cs="Courier New"/>
+          <w:sz w:val="16"/>
+          <w:szCs w:val="16"/>
+        </w:rPr>
+        <w:t xml:space="preserve"> </w:t>
+      </w:r>
+      <w:proofErr w:type="spellStart"/>
+      <w:r>
+        <w:rPr>
+          <w:rFonts w:ascii="Courier New" w:hAnsi="Courier New" w:cs="Courier New"/>
+          <w:sz w:val="16"/>
+          <w:szCs w:val="16"/>
+        </w:rPr>
+        <w:t>dm_product_analytics</w:t>
+      </w:r>
+      <w:proofErr w:type="spellEnd"/>
+    </w:p>
+    <w:p/>
+    <w:p/>
+    <w:p>
+      <w:pPr>
+        <w:rPr>
+          <w:lang w:val="pt-BR"/>
+        </w:rPr>
+      </w:pPr>
+      <w:r>
+        <w:rPr>
+          <w:lang w:val="pt-BR"/>
+        </w:rPr>
+        <w:t xml:space="preserve">3) Updates + nova compra (v2) – base </w:t>
+      </w:r>
+      <w:proofErr w:type="spellStart"/>
+      <w:r>
+        <w:rPr>
+          <w:lang w:val="pt-BR"/>
+        </w:rPr>
+        <w:t>sample_metabase_pg</w:t>
+      </w:r>
+      <w:proofErr w:type="spellEnd"/>
+    </w:p>
+    <w:p>
+      <w:pPr>
+        <w:rPr>
+          <w:lang w:val="pt-BR"/>
+        </w:rPr>
+      </w:pPr>
+      <w:r>
+        <w:rPr>
+          <w:lang w:val="pt-BR"/>
+        </w:rPr>
+        <w:t>Agora altere atributos e insira a nova compra.</w:t>
+      </w:r>
+    </w:p>
+    <w:p>
+      <w:pPr>
+        <w:rPr>
+          <w:lang w:val="pt-BR"/>
+        </w:rPr>
+      </w:pPr>
+    </w:p>
+    <w:p>
+      <w:pPr>
+        <w:rPr>
+          <w:rFonts w:ascii="Courier New" w:hAnsi="Courier New" w:cs="Courier New"/>
+          <w:sz w:val="16"/>
+          <w:szCs w:val="16"/>
+          <w:lang w:val="pt-BR"/>
+        </w:rPr>
+      </w:pPr>
+      <w:r>
+        <w:rPr>
+          <w:rFonts w:ascii="Courier New" w:hAnsi="Courier New" w:cs="Courier New"/>
+          <w:sz w:val="16"/>
+          <w:szCs w:val="16"/>
+          <w:lang w:val="pt-BR"/>
+        </w:rPr>
+        <w:t>-- CLIENTE muda de cidade (gera nova versão SCD2)</w:t>
+      </w:r>
+    </w:p>
+    <w:p>
+      <w:pPr>
+        <w:rPr>
+          <w:rFonts w:ascii="Courier New" w:hAnsi="Courier New" w:cs="Courier New"/>
+          <w:sz w:val="16"/>
+          <w:szCs w:val="16"/>
+        </w:rPr>
+      </w:pPr>
+      <w:r>
+        <w:rPr>
+          <w:rFonts w:ascii="Courier New" w:hAnsi="Courier New" w:cs="Courier New"/>
+          <w:sz w:val="16"/>
+          <w:szCs w:val="16"/>
+        </w:rPr>
+        <w:t xml:space="preserve">update </w:t>
+      </w:r>
+      <w:proofErr w:type="spellStart"/>
+      <w:proofErr w:type="gramStart"/>
+      <w:r>
+        <w:rPr>
+          <w:rFonts w:ascii="Courier New" w:hAnsi="Courier New" w:cs="Courier New"/>
+          <w:sz w:val="16"/>
+          <w:szCs w:val="16"/>
+        </w:rPr>
+        <w:t>public.people</w:t>
+      </w:r>
+      <w:proofErr w:type="spellEnd"/>
+      <w:proofErr w:type="gramEnd"/>
+    </w:p>
+    <w:p>
+      <w:pPr>
+        <w:rPr>
+          <w:rFonts w:ascii="Courier New" w:hAnsi="Courier New" w:cs="Courier New"/>
+          <w:sz w:val="16"/>
+          <w:szCs w:val="16"/>
+        </w:rPr>
+      </w:pPr>
+      <w:r>
+        <w:rPr>
+          <w:rFonts w:ascii="Courier New" w:hAnsi="Courier New" w:cs="Courier New"/>
+          <w:sz w:val="16"/>
+          <w:szCs w:val="16"/>
+        </w:rPr>
+        <w:t xml:space="preserve">   set city = 'Santos'</w:t>
+      </w:r>
+    </w:p>
+    <w:p>
+      <w:pPr>
+        <w:rPr>
+          <w:rFonts w:ascii="Courier New" w:hAnsi="Courier New" w:cs="Courier New"/>
+          <w:sz w:val="16"/>
+          <w:szCs w:val="16"/>
+          <w:lang w:val="pt-BR"/>
+        </w:rPr>
+      </w:pPr>
+      <w:r>
+        <w:rPr>
+          <w:rFonts w:ascii="Courier New" w:hAnsi="Courier New" w:cs="Courier New"/>
+          <w:sz w:val="16"/>
+          <w:szCs w:val="16"/>
+        </w:rPr>
+        <w:t xml:space="preserve"> </w:t>
+      </w:r>
+      <w:proofErr w:type="spellStart"/>
+      <w:r>
+        <w:rPr>
+          <w:rFonts w:ascii="Courier New" w:hAnsi="Courier New" w:cs="Courier New"/>
+          <w:sz w:val="16"/>
+          <w:szCs w:val="16"/>
+          <w:lang w:val="pt-BR"/>
+        </w:rPr>
+        <w:t>where</w:t>
+      </w:r>
+      <w:proofErr w:type="spellEnd"/>
+      <w:r>
+        <w:rPr>
+          <w:rFonts w:ascii="Courier New" w:hAnsi="Courier New" w:cs="Courier New"/>
+          <w:sz w:val="16"/>
+          <w:szCs w:val="16"/>
+          <w:lang w:val="pt-BR"/>
+        </w:rPr>
+        <w:t xml:space="preserve"> id = 9001;</w:t>
+      </w:r>
+    </w:p>
+    <w:p>
+      <w:pPr>
+        <w:rPr>
+          <w:lang w:val="pt-BR"/>
+        </w:rPr>
+      </w:pPr>
+    </w:p>
+    <w:p>
+      <w:pPr>
+        <w:rPr>
+          <w:rFonts w:ascii="Courier New" w:hAnsi="Courier New" w:cs="Courier New"/>
+          <w:sz w:val="16"/>
+          <w:szCs w:val="16"/>
+          <w:lang w:val="pt-BR"/>
+        </w:rPr>
+      </w:pPr>
+      <w:r>
+        <w:rPr>
+          <w:rFonts w:ascii="Courier New" w:hAnsi="Courier New" w:cs="Courier New"/>
+          <w:sz w:val="16"/>
+          <w:szCs w:val="16"/>
+          <w:lang w:val="pt-BR"/>
+        </w:rPr>
+        <w:t xml:space="preserve">-- PRODUTO muda </w:t>
+      </w:r>
+      <w:proofErr w:type="spellStart"/>
+      <w:r>
+        <w:rPr>
+          <w:rFonts w:ascii="Courier New" w:hAnsi="Courier New" w:cs="Courier New"/>
+          <w:sz w:val="16"/>
+          <w:szCs w:val="16"/>
+          <w:lang w:val="pt-BR"/>
+        </w:rPr>
+        <w:t>vendor</w:t>
+      </w:r>
+      <w:proofErr w:type="spellEnd"/>
+      <w:r>
+        <w:rPr>
+          <w:rFonts w:ascii="Courier New" w:hAnsi="Courier New" w:cs="Courier New"/>
+          <w:sz w:val="16"/>
+          <w:szCs w:val="16"/>
+          <w:lang w:val="pt-BR"/>
+        </w:rPr>
+        <w:t xml:space="preserve"> e preço (gera nova versão SCD2)</w:t>
+      </w:r>
+    </w:p>
+    <w:p>
+      <w:pPr>
+        <w:rPr>
+          <w:rFonts w:ascii="Courier New" w:hAnsi="Courier New" w:cs="Courier New"/>
+          <w:sz w:val="16"/>
+          <w:szCs w:val="16"/>
+        </w:rPr>
+      </w:pPr>
+      <w:r>
+        <w:rPr>
+          <w:rFonts w:ascii="Courier New" w:hAnsi="Courier New" w:cs="Courier New"/>
+          <w:sz w:val="16"/>
+          <w:szCs w:val="16"/>
+        </w:rPr>
+        <w:t xml:space="preserve">update </w:t>
+      </w:r>
+      <w:proofErr w:type="spellStart"/>
+      <w:proofErr w:type="gramStart"/>
+      <w:r>
+        <w:rPr>
+          <w:rFonts w:ascii="Courier New" w:hAnsi="Courier New" w:cs="Courier New"/>
+          <w:sz w:val="16"/>
+          <w:szCs w:val="16"/>
+        </w:rPr>
+        <w:t>public.products</w:t>
+      </w:r>
+      <w:proofErr w:type="spellEnd"/>
+      <w:proofErr w:type="gramEnd"/>
+    </w:p>
+    <w:p>
+      <w:pPr>
+        <w:rPr>
+          <w:rFonts w:ascii="Courier New" w:hAnsi="Courier New" w:cs="Courier New"/>
+          <w:sz w:val="16"/>
+          <w:szCs w:val="16"/>
+        </w:rPr>
+      </w:pPr>
+      <w:r>
+        <w:rPr>
+          <w:rFonts w:ascii="Courier New" w:hAnsi="Courier New" w:cs="Courier New"/>
+          <w:sz w:val="16"/>
+          <w:szCs w:val="16"/>
+        </w:rPr>
+        <w:t xml:space="preserve">   set vendor = '</w:t>
+      </w:r>
+      <w:proofErr w:type="spellStart"/>
+      <w:r>
+        <w:rPr>
+          <w:rFonts w:ascii="Courier New" w:hAnsi="Courier New" w:cs="Courier New"/>
+          <w:sz w:val="16"/>
+          <w:szCs w:val="16"/>
+        </w:rPr>
+        <w:t>AudioMax</w:t>
+      </w:r>
+      <w:proofErr w:type="spellEnd"/>
+      <w:r>
+        <w:rPr>
+          <w:rFonts w:ascii="Courier New" w:hAnsi="Courier New" w:cs="Courier New"/>
+          <w:sz w:val="16"/>
+          <w:szCs w:val="16"/>
+        </w:rPr>
+        <w:t xml:space="preserve"> </w:t>
+      </w:r>
+      <w:proofErr w:type="spellStart"/>
+      <w:r>
+        <w:rPr>
+          <w:rFonts w:ascii="Courier New" w:hAnsi="Courier New" w:cs="Courier New"/>
+          <w:sz w:val="16"/>
+          <w:szCs w:val="16"/>
+        </w:rPr>
+        <w:t>Brasil</w:t>
+      </w:r>
+      <w:proofErr w:type="spellEnd"/>
+      <w:r>
+        <w:rPr>
+          <w:rFonts w:ascii="Courier New" w:hAnsi="Courier New" w:cs="Courier New"/>
+          <w:sz w:val="16"/>
+          <w:szCs w:val="16"/>
+        </w:rPr>
+        <w:t xml:space="preserve"> Plus', price = 279.00</w:t>
+      </w:r>
+    </w:p>
+    <w:p>
+      <w:pPr>
+        <w:rPr>
+          <w:rFonts w:ascii="Courier New" w:hAnsi="Courier New" w:cs="Courier New"/>
+          <w:sz w:val="16"/>
+          <w:szCs w:val="16"/>
+          <w:lang w:val="pt-BR"/>
+        </w:rPr>
+      </w:pPr>
+      <w:r>
+        <w:rPr>
+          <w:rFonts w:ascii="Courier New" w:hAnsi="Courier New" w:cs="Courier New"/>
+          <w:sz w:val="16"/>
+          <w:szCs w:val="16"/>
+        </w:rPr>
+        <w:t xml:space="preserve"> </w:t>
+      </w:r>
+      <w:proofErr w:type="spellStart"/>
+      <w:r>
+        <w:rPr>
+          <w:rFonts w:ascii="Courier New" w:hAnsi="Courier New" w:cs="Courier New"/>
+          <w:sz w:val="16"/>
+          <w:szCs w:val="16"/>
+          <w:lang w:val="pt-BR"/>
+        </w:rPr>
+        <w:t>where</w:t>
+      </w:r>
+      <w:proofErr w:type="spellEnd"/>
+      <w:r>
+        <w:rPr>
+          <w:rFonts w:ascii="Courier New" w:hAnsi="Courier New" w:cs="Courier New"/>
+          <w:sz w:val="16"/>
+          <w:szCs w:val="16"/>
+          <w:lang w:val="pt-BR"/>
+        </w:rPr>
+        <w:t xml:space="preserve"> id = 9001;</w:t>
+      </w:r>
+    </w:p>
+    <w:p>
+      <w:pPr>
+        <w:rPr>
+          <w:lang w:val="pt-BR"/>
+        </w:rPr>
+      </w:pPr>
+    </w:p>
+    <w:p>
+      <w:pPr>
+        <w:rPr>
+          <w:rFonts w:ascii="Courier New" w:hAnsi="Courier New" w:cs="Courier New"/>
+          <w:sz w:val="16"/>
+          <w:szCs w:val="16"/>
+          <w:lang w:val="pt-BR"/>
+        </w:rPr>
+      </w:pPr>
+      <w:r>
+        <w:rPr>
+          <w:rFonts w:ascii="Courier New" w:hAnsi="Courier New" w:cs="Courier New"/>
+          <w:sz w:val="16"/>
+          <w:szCs w:val="16"/>
+          <w:lang w:val="pt-BR"/>
+        </w:rPr>
+        <w:t>-- NOVA COMPRA depois das mudanças (mesmo cliente/produto)</w:t>
+      </w:r>
+    </w:p>
+    <w:p>
+      <w:pPr>
+        <w:rPr>
+          <w:rFonts w:ascii="Courier New" w:hAnsi="Courier New" w:cs="Courier New"/>
+          <w:sz w:val="16"/>
+          <w:szCs w:val="16"/>
+        </w:rPr>
+      </w:pPr>
+      <w:r>
+        <w:rPr>
+          <w:rFonts w:ascii="Courier New" w:hAnsi="Courier New" w:cs="Courier New"/>
+          <w:sz w:val="16"/>
+          <w:szCs w:val="16"/>
+        </w:rPr>
+        <w:t xml:space="preserve">insert into </w:t>
+      </w:r>
+      <w:proofErr w:type="spellStart"/>
+      <w:proofErr w:type="gramStart"/>
+      <w:r>
+        <w:rPr>
+          <w:rFonts w:ascii="Courier New" w:hAnsi="Courier New" w:cs="Courier New"/>
+          <w:sz w:val="16"/>
+          <w:szCs w:val="16"/>
+        </w:rPr>
+        <w:t>public.orders</w:t>
+      </w:r>
+      <w:proofErr w:type="spellEnd"/>
+      <w:proofErr w:type="gramEnd"/>
+      <w:r>
+        <w:rPr>
+          <w:rFonts w:ascii="Courier New" w:hAnsi="Courier New" w:cs="Courier New"/>
+          <w:sz w:val="16"/>
+          <w:szCs w:val="16"/>
+        </w:rPr>
+        <w:t xml:space="preserve"> (id, </w:t>
+      </w:r>
+      <w:proofErr w:type="spellStart"/>
+      <w:r>
+        <w:rPr>
+          <w:rFonts w:ascii="Courier New" w:hAnsi="Courier New" w:cs="Courier New"/>
+          <w:sz w:val="16"/>
+          <w:szCs w:val="16"/>
+        </w:rPr>
+        <w:t>user_id</w:t>
+      </w:r>
+      <w:proofErr w:type="spellEnd"/>
+      <w:r>
+        <w:rPr>
+          <w:rFonts w:ascii="Courier New" w:hAnsi="Courier New" w:cs="Courier New"/>
+          <w:sz w:val="16"/>
+          <w:szCs w:val="16"/>
+        </w:rPr>
+        <w:t xml:space="preserve">, </w:t>
+      </w:r>
+      <w:proofErr w:type="spellStart"/>
+      <w:r>
+        <w:rPr>
+          <w:rFonts w:ascii="Courier New" w:hAnsi="Courier New" w:cs="Courier New"/>
+          <w:sz w:val="16"/>
+          <w:szCs w:val="16"/>
+        </w:rPr>
+        <w:t>product_id</w:t>
+      </w:r>
+      <w:proofErr w:type="spellEnd"/>
+      <w:r>
+        <w:rPr>
+          <w:rFonts w:ascii="Courier New" w:hAnsi="Courier New" w:cs="Courier New"/>
+          <w:sz w:val="16"/>
+          <w:szCs w:val="16"/>
+        </w:rPr>
+        <w:t xml:space="preserve">, subtotal, tax, total, discount____, </w:t>
+      </w:r>
+      <w:proofErr w:type="spellStart"/>
+      <w:r>
+        <w:rPr>
+          <w:rFonts w:ascii="Courier New" w:hAnsi="Courier New" w:cs="Courier New"/>
+          <w:sz w:val="16"/>
+          <w:szCs w:val="16"/>
+        </w:rPr>
+        <w:t>created_at</w:t>
+      </w:r>
+      <w:proofErr w:type="spellEnd"/>
+      <w:r>
+        <w:rPr>
+          <w:rFonts w:ascii="Courier New" w:hAnsi="Courier New" w:cs="Courier New"/>
+          <w:sz w:val="16"/>
+          <w:szCs w:val="16"/>
+        </w:rPr>
+        <w:t>, quantity) values</w:t>
+      </w:r>
+    </w:p>
+    <w:p>
+      <w:pPr>
+        <w:rPr>
+          <w:rFonts w:ascii="Courier New" w:hAnsi="Courier New" w:cs="Courier New"/>
+          <w:sz w:val="16"/>
+          <w:szCs w:val="16"/>
+          <w:lang w:val="pt-BR"/>
+        </w:rPr>
+      </w:pPr>
+      <w:r>
+        <w:rPr>
+          <w:rFonts w:ascii="Courier New" w:hAnsi="Courier New" w:cs="Courier New"/>
+          <w:sz w:val="16"/>
+          <w:szCs w:val="16"/>
+        </w:rPr>
+        <w:t xml:space="preserve">  </w:t>
+      </w:r>
+      <w:r>
+        <w:rPr>
+          <w:rFonts w:ascii="Courier New" w:hAnsi="Courier New" w:cs="Courier New"/>
+          <w:sz w:val="16"/>
+          <w:szCs w:val="16"/>
+          <w:lang w:val="pt-BR"/>
+        </w:rPr>
+        <w:t>(20002, 'Alice Ramos', 'Fone Bluetooth Conforto', 279.00, 27.90, 306.90, 0.00, 'março 15, 2025,11:00 AM', 1);</w:t>
+      </w:r>
+    </w:p>
+    <w:p>
+      <w:pPr>
+        <w:rPr>
+          <w:lang w:val="pt-BR"/>
+        </w:rPr>
+      </w:pPr>
+    </w:p>
+    <w:p>
+      <w:pPr>
+        <w:rPr>
+          <w:lang w:val="pt-BR"/>
+        </w:rPr>
+      </w:pPr>
+    </w:p>
+    <w:p>
+      <w:pPr>
+        <w:rPr>
+          <w:lang w:val="pt-BR"/>
+        </w:rPr>
+      </w:pPr>
+      <w:r>
+        <w:rPr>
+          <w:lang w:val="pt-BR"/>
+        </w:rPr>
+        <w:t xml:space="preserve">4) Rodar o </w:t>
+      </w:r>
+      <w:proofErr w:type="spellStart"/>
+      <w:r>
+        <w:rPr>
+          <w:lang w:val="pt-BR"/>
+        </w:rPr>
+        <w:t>dbt</w:t>
+      </w:r>
+      <w:proofErr w:type="spellEnd"/>
+      <w:r>
+        <w:rPr>
+          <w:lang w:val="pt-BR"/>
+        </w:rPr>
+        <w:t xml:space="preserve"> novamente (refletir v2)</w:t>
+      </w:r>
+    </w:p>
+    <w:p>
+      <w:pPr>
+        <w:rPr>
+          <w:lang w:val="pt-BR"/>
+        </w:rPr>
+      </w:pPr>
+      <w:r>
+        <w:rPr>
+          <w:lang w:val="pt-BR"/>
+        </w:rPr>
+        <w:t>Repita o passo 2</w:t>
+      </w:r>
+    </w:p>
+    <w:p>
+      <w:pPr>
+        <w:rPr>
+          <w:lang w:val="pt-BR"/>
+        </w:rPr>
+      </w:pPr>
+    </w:p>
+    <w:p>
+      <w:pPr>
+        <w:spacing w:after="0"/>
+        <w:rPr>
+          <w:rFonts w:ascii="Courier New" w:hAnsi="Courier New" w:cs="Courier New"/>
+          <w:sz w:val="16"/>
+          <w:szCs w:val="16"/>
+          <w:lang w:val="pt-BR"/>
+        </w:rPr>
+      </w:pPr>
     </w:p>
     <w:sectPr>
       <w:pgSz w:w="12240" w:h="15840"/>

</xml_diff>